<commit_message>
24th Oct Sprint 2 Update
</commit_message>
<xml_diff>
--- a/docs/apis/Api Module.docx
+++ b/docs/apis/Api Module.docx
@@ -4890,21 +4890,33 @@
         <w:rPr>
           <w:rFonts w:asciiTheme="minorHAnsi" w:hAnsiTheme="minorHAnsi" w:cstheme="minorHAnsi"/>
         </w:rPr>
-        <w:t xml:space="preserve">Active, Disabled </w:t>
-      </w:r>
-      <w:r>
-        <w:rPr>
-          <w:rFonts w:asciiTheme="minorHAnsi" w:hAnsiTheme="minorHAnsi" w:cstheme="minorHAnsi"/>
-          <w:b w:val="0"/>
-          <w:bCs/>
-        </w:rPr>
-        <w:t>or</w:t>
-      </w:r>
-      <w:r>
-        <w:rPr>
-          <w:rFonts w:asciiTheme="minorHAnsi" w:hAnsiTheme="minorHAnsi" w:cstheme="minorHAnsi"/>
-        </w:rPr>
-        <w:t xml:space="preserve"> Deleted </w:t>
+        <w:t>Active, Disabled</w:t>
+      </w:r>
+      <w:r>
+        <w:rPr>
+          <w:rFonts w:asciiTheme="minorHAnsi" w:hAnsiTheme="minorHAnsi" w:cstheme="minorHAnsi"/>
+        </w:rPr>
+        <w:t xml:space="preserve">, </w:t>
+      </w:r>
+      <w:r>
+        <w:rPr>
+          <w:rFonts w:asciiTheme="minorHAnsi" w:hAnsiTheme="minorHAnsi" w:cstheme="minorHAnsi"/>
+        </w:rPr>
+        <w:t xml:space="preserve">Deleted </w:t>
+      </w:r>
+      <w:r>
+        <w:rPr>
+          <w:rFonts w:asciiTheme="minorHAnsi" w:hAnsiTheme="minorHAnsi" w:cstheme="minorHAnsi"/>
+          <w:b w:val="0"/>
+          <w:bCs/>
+        </w:rPr>
+        <w:t xml:space="preserve">or </w:t>
+      </w:r>
+      <w:r>
+        <w:rPr>
+          <w:rFonts w:asciiTheme="minorHAnsi" w:hAnsiTheme="minorHAnsi" w:cstheme="minorHAnsi"/>
+        </w:rPr>
+        <w:t>Permanently Deleted</w:t>
       </w:r>
     </w:p>
     <w:p>
@@ -4968,6 +4980,45 @@
           <w:bCs/>
         </w:rPr>
         <w:t>Deleted: Reminders that were marked as deleted will be disabled and only be shown in trash section waiting to be deleted permenantly.</w:t>
+      </w:r>
+    </w:p>
+    <w:p>
+      <w:pPr>
+        <w:pStyle w:val="ListParagraph"/>
+        <w:numPr>
+          <w:ilvl w:val="0"/>
+          <w:numId w:val="18"/>
+        </w:numPr>
+        <w:ind w:left="2520"/>
+        <w:rPr>
+          <w:rFonts w:asciiTheme="minorHAnsi" w:hAnsiTheme="minorHAnsi" w:cstheme="minorHAnsi"/>
+        </w:rPr>
+      </w:pPr>
+      <w:r>
+        <w:rPr>
+          <w:rFonts w:asciiTheme="minorHAnsi" w:hAnsiTheme="minorHAnsi" w:cstheme="minorHAnsi"/>
+        </w:rPr>
+        <w:t>P</w:t>
+      </w:r>
+      <w:r>
+        <w:rPr>
+          <w:rFonts w:asciiTheme="minorHAnsi" w:hAnsiTheme="minorHAnsi" w:cstheme="minorHAnsi"/>
+        </w:rPr>
+        <w:t>ermenantly</w:t>
+      </w:r>
+      <w:r>
+        <w:rPr>
+          <w:rFonts w:asciiTheme="minorHAnsi" w:hAnsiTheme="minorHAnsi" w:cstheme="minorHAnsi"/>
+        </w:rPr>
+        <w:t xml:space="preserve"> Deleted </w:t>
+      </w:r>
+      <w:r>
+        <w:rPr>
+          <w:rFonts w:asciiTheme="minorHAnsi" w:hAnsiTheme="minorHAnsi" w:cstheme="minorHAnsi"/>
+          <w:b w:val="0"/>
+          <w:bCs/>
+        </w:rPr>
+        <w:t xml:space="preserve">: Reminders with this status will be hidden permanent </w:t>
       </w:r>
     </w:p>
     <w:p>
@@ -5393,6 +5444,7 @@
           <w:b w:val="0"/>
           <w:bCs/>
         </w:rPr>
+        <w:lastRenderedPageBreak/>
         <w:t>URL: GET /api/reminders</w:t>
       </w:r>
       <w:r>
@@ -5447,7 +5499,6 @@
           <w:b w:val="0"/>
           <w:bCs/>
         </w:rPr>
-        <w:lastRenderedPageBreak/>
         <w:t>FROM: &lt;Int&gt;,</w:t>
       </w:r>
     </w:p>
@@ -5741,6 +5792,7 @@
           <w:rFonts w:asciiTheme="minorHAnsi" w:hAnsiTheme="minorHAnsi" w:cstheme="minorHAnsi"/>
           <w:b w:val="0"/>
           <w:bCs/>
+          <w:lang w:val="fr-FR"/>
         </w:rPr>
       </w:pPr>
       <w:r>
@@ -5750,6 +5802,14 @@
           <w:bCs/>
         </w:rPr>
         <w:tab/>
+      </w:r>
+      <w:r>
+        <w:rPr>
+          <w:rFonts w:asciiTheme="minorHAnsi" w:hAnsiTheme="minorHAnsi" w:cstheme="minorHAnsi"/>
+          <w:b w:val="0"/>
+          <w:bCs/>
+          <w:lang w:val="fr-FR"/>
+        </w:rPr>
         <w:t>code: “SU_AU201”</w:t>
       </w:r>
       <w:r>
@@ -5757,6 +5817,7 @@
           <w:rFonts w:asciiTheme="minorHAnsi" w:hAnsiTheme="minorHAnsi" w:cstheme="minorHAnsi"/>
           <w:b w:val="0"/>
           <w:bCs/>
+          <w:lang w:val="fr-FR"/>
         </w:rPr>
         <w:t>,</w:t>
       </w:r>
@@ -5769,13 +5830,15 @@
           <w:rFonts w:asciiTheme="minorHAnsi" w:hAnsiTheme="minorHAnsi" w:cstheme="minorHAnsi"/>
           <w:b w:val="0"/>
           <w:bCs/>
-        </w:rPr>
-      </w:pPr>
-      <w:r>
-        <w:rPr>
-          <w:rFonts w:asciiTheme="minorHAnsi" w:hAnsiTheme="minorHAnsi" w:cstheme="minorHAnsi"/>
-          <w:b w:val="0"/>
-          <w:bCs/>
+          <w:lang w:val="fr-FR"/>
+        </w:rPr>
+      </w:pPr>
+      <w:r>
+        <w:rPr>
+          <w:rFonts w:asciiTheme="minorHAnsi" w:hAnsiTheme="minorHAnsi" w:cstheme="minorHAnsi"/>
+          <w:b w:val="0"/>
+          <w:bCs/>
+          <w:lang w:val="fr-FR"/>
         </w:rPr>
         <w:tab/>
         <w:t>remiders: [</w:t>
@@ -5789,13 +5852,15 @@
           <w:rFonts w:asciiTheme="minorHAnsi" w:hAnsiTheme="minorHAnsi" w:cstheme="minorHAnsi"/>
           <w:b w:val="0"/>
           <w:bCs/>
-        </w:rPr>
-      </w:pPr>
-      <w:r>
-        <w:rPr>
-          <w:rFonts w:asciiTheme="minorHAnsi" w:hAnsiTheme="minorHAnsi" w:cstheme="minorHAnsi"/>
-          <w:b w:val="0"/>
-          <w:bCs/>
+          <w:lang w:val="fr-FR"/>
+        </w:rPr>
+      </w:pPr>
+      <w:r>
+        <w:rPr>
+          <w:rFonts w:asciiTheme="minorHAnsi" w:hAnsiTheme="minorHAnsi" w:cstheme="minorHAnsi"/>
+          <w:b w:val="0"/>
+          <w:bCs/>
+          <w:lang w:val="fr-FR"/>
         </w:rPr>
         <w:tab/>
       </w:r>
@@ -5804,6 +5869,7 @@
           <w:rFonts w:asciiTheme="minorHAnsi" w:hAnsiTheme="minorHAnsi" w:cstheme="minorHAnsi"/>
           <w:b w:val="0"/>
           <w:bCs/>
+          <w:lang w:val="fr-FR"/>
         </w:rPr>
         <w:tab/>
         <w:t>{</w:t>
@@ -5817,13 +5883,15 @@
           <w:rFonts w:asciiTheme="minorHAnsi" w:hAnsiTheme="minorHAnsi" w:cstheme="minorHAnsi"/>
           <w:b w:val="0"/>
           <w:bCs/>
-        </w:rPr>
-      </w:pPr>
-      <w:r>
-        <w:rPr>
-          <w:rFonts w:asciiTheme="minorHAnsi" w:hAnsiTheme="minorHAnsi" w:cstheme="minorHAnsi"/>
-          <w:b w:val="0"/>
-          <w:bCs/>
+          <w:lang w:val="fr-FR"/>
+        </w:rPr>
+      </w:pPr>
+      <w:r>
+        <w:rPr>
+          <w:rFonts w:asciiTheme="minorHAnsi" w:hAnsiTheme="minorHAnsi" w:cstheme="minorHAnsi"/>
+          <w:b w:val="0"/>
+          <w:bCs/>
+          <w:lang w:val="fr-FR"/>
         </w:rPr>
         <w:tab/>
       </w:r>
@@ -5832,6 +5900,7 @@
           <w:rFonts w:asciiTheme="minorHAnsi" w:hAnsiTheme="minorHAnsi" w:cstheme="minorHAnsi"/>
           <w:b w:val="0"/>
           <w:bCs/>
+          <w:lang w:val="fr-FR"/>
         </w:rPr>
         <w:tab/>
       </w:r>
@@ -5840,6 +5909,7 @@
           <w:rFonts w:asciiTheme="minorHAnsi" w:hAnsiTheme="minorHAnsi" w:cstheme="minorHAnsi"/>
           <w:b w:val="0"/>
           <w:bCs/>
+          <w:lang w:val="fr-FR"/>
         </w:rPr>
         <w:tab/>
         <w:t>remider_id: &lt;Int&gt;,</w:t>
@@ -5860,9 +5930,397 @@
           <w:rFonts w:asciiTheme="minorHAnsi" w:hAnsiTheme="minorHAnsi" w:cstheme="minorHAnsi"/>
           <w:b w:val="0"/>
           <w:bCs/>
+          <w:lang w:val="fr-FR"/>
         </w:rPr>
         <w:tab/>
       </w:r>
+      <w:r>
+        <w:rPr>
+          <w:rFonts w:asciiTheme="minorHAnsi" w:hAnsiTheme="minorHAnsi" w:cstheme="minorHAnsi"/>
+          <w:b w:val="0"/>
+          <w:bCs/>
+          <w:lang w:val="fr-FR"/>
+        </w:rPr>
+        <w:tab/>
+      </w:r>
+      <w:r>
+        <w:rPr>
+          <w:rFonts w:asciiTheme="minorHAnsi" w:hAnsiTheme="minorHAnsi" w:cstheme="minorHAnsi"/>
+          <w:b w:val="0"/>
+          <w:bCs/>
+          <w:lang w:val="fr-FR"/>
+        </w:rPr>
+        <w:tab/>
+      </w:r>
+      <w:r>
+        <w:rPr>
+          <w:rFonts w:asciiTheme="minorHAnsi" w:hAnsiTheme="minorHAnsi" w:cstheme="minorHAnsi"/>
+          <w:b w:val="0"/>
+          <w:bCs/>
+        </w:rPr>
+        <w:t>title: &lt;String&gt;,</w:t>
+      </w:r>
+    </w:p>
+    <w:p>
+      <w:pPr>
+        <w:pStyle w:val="ListParagraph"/>
+        <w:ind w:left="2160"/>
+        <w:rPr>
+          <w:rFonts w:asciiTheme="minorHAnsi" w:hAnsiTheme="minorHAnsi" w:cstheme="minorHAnsi"/>
+          <w:b w:val="0"/>
+          <w:bCs/>
+        </w:rPr>
+      </w:pPr>
+      <w:r>
+        <w:rPr>
+          <w:rFonts w:asciiTheme="minorHAnsi" w:hAnsiTheme="minorHAnsi" w:cstheme="minorHAnsi"/>
+          <w:b w:val="0"/>
+          <w:bCs/>
+        </w:rPr>
+        <w:tab/>
+      </w:r>
+      <w:r>
+        <w:rPr>
+          <w:rFonts w:asciiTheme="minorHAnsi" w:hAnsiTheme="minorHAnsi" w:cstheme="minorHAnsi"/>
+          <w:b w:val="0"/>
+          <w:bCs/>
+        </w:rPr>
+        <w:tab/>
+      </w:r>
+      <w:r>
+        <w:rPr>
+          <w:rFonts w:asciiTheme="minorHAnsi" w:hAnsiTheme="minorHAnsi" w:cstheme="minorHAnsi"/>
+          <w:b w:val="0"/>
+          <w:bCs/>
+        </w:rPr>
+        <w:tab/>
+        <w:t>description: &lt;String&gt;,</w:t>
+      </w:r>
+    </w:p>
+    <w:p>
+      <w:pPr>
+        <w:pStyle w:val="ListParagraph"/>
+        <w:ind w:left="2160"/>
+        <w:rPr>
+          <w:rFonts w:asciiTheme="minorHAnsi" w:hAnsiTheme="minorHAnsi" w:cstheme="minorHAnsi"/>
+          <w:b w:val="0"/>
+          <w:bCs/>
+        </w:rPr>
+      </w:pPr>
+      <w:r>
+        <w:rPr>
+          <w:rFonts w:asciiTheme="minorHAnsi" w:hAnsiTheme="minorHAnsi" w:cstheme="minorHAnsi"/>
+          <w:b w:val="0"/>
+          <w:bCs/>
+        </w:rPr>
+        <w:tab/>
+      </w:r>
+      <w:r>
+        <w:rPr>
+          <w:rFonts w:asciiTheme="minorHAnsi" w:hAnsiTheme="minorHAnsi" w:cstheme="minorHAnsi"/>
+          <w:b w:val="0"/>
+          <w:bCs/>
+        </w:rPr>
+        <w:tab/>
+      </w:r>
+      <w:r>
+        <w:rPr>
+          <w:rFonts w:asciiTheme="minorHAnsi" w:hAnsiTheme="minorHAnsi" w:cstheme="minorHAnsi"/>
+          <w:b w:val="0"/>
+          <w:bCs/>
+        </w:rPr>
+        <w:tab/>
+        <w:t>time: &lt;Time&gt;,</w:t>
+      </w:r>
+    </w:p>
+    <w:p>
+      <w:pPr>
+        <w:pStyle w:val="ListParagraph"/>
+        <w:ind w:left="2160"/>
+        <w:rPr>
+          <w:rFonts w:asciiTheme="minorHAnsi" w:hAnsiTheme="minorHAnsi" w:cstheme="minorHAnsi"/>
+          <w:b w:val="0"/>
+          <w:bCs/>
+        </w:rPr>
+      </w:pPr>
+      <w:r>
+        <w:rPr>
+          <w:rFonts w:asciiTheme="minorHAnsi" w:hAnsiTheme="minorHAnsi" w:cstheme="minorHAnsi"/>
+          <w:b w:val="0"/>
+          <w:bCs/>
+        </w:rPr>
+        <w:tab/>
+      </w:r>
+      <w:r>
+        <w:rPr>
+          <w:rFonts w:asciiTheme="minorHAnsi" w:hAnsiTheme="minorHAnsi" w:cstheme="minorHAnsi"/>
+          <w:b w:val="0"/>
+          <w:bCs/>
+        </w:rPr>
+        <w:tab/>
+      </w:r>
+      <w:r>
+        <w:rPr>
+          <w:rFonts w:asciiTheme="minorHAnsi" w:hAnsiTheme="minorHAnsi" w:cstheme="minorHAnsi"/>
+          <w:b w:val="0"/>
+          <w:bCs/>
+        </w:rPr>
+        <w:tab/>
+        <w:t>place: &lt;String&gt;,</w:t>
+      </w:r>
+    </w:p>
+    <w:p>
+      <w:pPr>
+        <w:pStyle w:val="ListParagraph"/>
+        <w:ind w:left="2160"/>
+        <w:rPr>
+          <w:rFonts w:asciiTheme="minorHAnsi" w:hAnsiTheme="minorHAnsi" w:cstheme="minorHAnsi"/>
+          <w:b w:val="0"/>
+          <w:bCs/>
+        </w:rPr>
+      </w:pPr>
+      <w:r>
+        <w:rPr>
+          <w:rFonts w:asciiTheme="minorHAnsi" w:hAnsiTheme="minorHAnsi" w:cstheme="minorHAnsi"/>
+          <w:b w:val="0"/>
+          <w:bCs/>
+        </w:rPr>
+        <w:tab/>
+      </w:r>
+      <w:r>
+        <w:rPr>
+          <w:rFonts w:asciiTheme="minorHAnsi" w:hAnsiTheme="minorHAnsi" w:cstheme="minorHAnsi"/>
+          <w:b w:val="0"/>
+          <w:bCs/>
+        </w:rPr>
+        <w:tab/>
+      </w:r>
+      <w:r>
+        <w:rPr>
+          <w:rFonts w:asciiTheme="minorHAnsi" w:hAnsiTheme="minorHAnsi" w:cstheme="minorHAnsi"/>
+          <w:b w:val="0"/>
+          <w:bCs/>
+        </w:rPr>
+        <w:tab/>
+      </w:r>
+      <w:r>
+        <w:rPr>
+          <w:rFonts w:asciiTheme="minorHAnsi" w:hAnsiTheme="minorHAnsi" w:cstheme="minorHAnsi"/>
+          <w:b w:val="0"/>
+          <w:bCs/>
+        </w:rPr>
+        <w:t>tag: &lt;String&gt;,</w:t>
+      </w:r>
+    </w:p>
+    <w:p>
+      <w:pPr>
+        <w:pStyle w:val="ListParagraph"/>
+        <w:ind w:left="2160"/>
+        <w:rPr>
+          <w:rFonts w:asciiTheme="minorHAnsi" w:hAnsiTheme="minorHAnsi" w:cstheme="minorHAnsi"/>
+          <w:b w:val="0"/>
+          <w:bCs/>
+        </w:rPr>
+      </w:pPr>
+      <w:r>
+        <w:rPr>
+          <w:rFonts w:asciiTheme="minorHAnsi" w:hAnsiTheme="minorHAnsi" w:cstheme="minorHAnsi"/>
+          <w:b w:val="0"/>
+          <w:bCs/>
+        </w:rPr>
+        <w:tab/>
+      </w:r>
+      <w:r>
+        <w:rPr>
+          <w:rFonts w:asciiTheme="minorHAnsi" w:hAnsiTheme="minorHAnsi" w:cstheme="minorHAnsi"/>
+          <w:b w:val="0"/>
+          <w:bCs/>
+        </w:rPr>
+        <w:tab/>
+      </w:r>
+      <w:r>
+        <w:rPr>
+          <w:rFonts w:asciiTheme="minorHAnsi" w:hAnsiTheme="minorHAnsi" w:cstheme="minorHAnsi"/>
+          <w:b w:val="0"/>
+          <w:bCs/>
+        </w:rPr>
+        <w:tab/>
+        <w:t>repeat:  &lt;String&gt;,</w:t>
+      </w:r>
+    </w:p>
+    <w:p>
+      <w:pPr>
+        <w:pStyle w:val="ListParagraph"/>
+        <w:ind w:left="2160"/>
+        <w:rPr>
+          <w:rFonts w:asciiTheme="minorHAnsi" w:hAnsiTheme="minorHAnsi" w:cstheme="minorHAnsi"/>
+          <w:b w:val="0"/>
+          <w:bCs/>
+        </w:rPr>
+      </w:pPr>
+      <w:r>
+        <w:rPr>
+          <w:rFonts w:asciiTheme="minorHAnsi" w:hAnsiTheme="minorHAnsi" w:cstheme="minorHAnsi"/>
+          <w:b w:val="0"/>
+          <w:bCs/>
+        </w:rPr>
+        <w:tab/>
+      </w:r>
+      <w:r>
+        <w:rPr>
+          <w:rFonts w:asciiTheme="minorHAnsi" w:hAnsiTheme="minorHAnsi" w:cstheme="minorHAnsi"/>
+          <w:b w:val="0"/>
+          <w:bCs/>
+        </w:rPr>
+        <w:tab/>
+      </w:r>
+      <w:r>
+        <w:rPr>
+          <w:rFonts w:asciiTheme="minorHAnsi" w:hAnsiTheme="minorHAnsi" w:cstheme="minorHAnsi"/>
+          <w:b w:val="0"/>
+          <w:bCs/>
+        </w:rPr>
+        <w:tab/>
+        <w:t>status: &lt;String&gt;</w:t>
+      </w:r>
+      <w:r>
+        <w:rPr>
+          <w:rFonts w:asciiTheme="minorHAnsi" w:hAnsiTheme="minorHAnsi" w:cstheme="minorHAnsi"/>
+          <w:b w:val="0"/>
+          <w:bCs/>
+        </w:rPr>
+        <w:t>,</w:t>
+      </w:r>
+    </w:p>
+    <w:p>
+      <w:pPr>
+        <w:pStyle w:val="ListParagraph"/>
+        <w:ind w:left="2160"/>
+        <w:rPr>
+          <w:rFonts w:asciiTheme="minorHAnsi" w:hAnsiTheme="minorHAnsi" w:cstheme="minorHAnsi"/>
+          <w:b w:val="0"/>
+          <w:bCs/>
+        </w:rPr>
+      </w:pPr>
+      <w:r>
+        <w:rPr>
+          <w:rFonts w:asciiTheme="minorHAnsi" w:hAnsiTheme="minorHAnsi" w:cstheme="minorHAnsi"/>
+          <w:b w:val="0"/>
+          <w:bCs/>
+        </w:rPr>
+        <w:tab/>
+      </w:r>
+      <w:r>
+        <w:rPr>
+          <w:rFonts w:asciiTheme="minorHAnsi" w:hAnsiTheme="minorHAnsi" w:cstheme="minorHAnsi"/>
+          <w:b w:val="0"/>
+          <w:bCs/>
+        </w:rPr>
+        <w:tab/>
+      </w:r>
+      <w:r>
+        <w:rPr>
+          <w:rFonts w:asciiTheme="minorHAnsi" w:hAnsiTheme="minorHAnsi" w:cstheme="minorHAnsi"/>
+          <w:b w:val="0"/>
+          <w:bCs/>
+        </w:rPr>
+        <w:tab/>
+        <w:t>categories: &lt;String&gt;</w:t>
+      </w:r>
+      <w:r>
+        <w:rPr>
+          <w:rFonts w:asciiTheme="minorHAnsi" w:hAnsiTheme="minorHAnsi" w:cstheme="minorHAnsi"/>
+          <w:b w:val="0"/>
+          <w:bCs/>
+        </w:rPr>
+        <w:t>[]</w:t>
+      </w:r>
+      <w:r>
+        <w:rPr>
+          <w:rFonts w:asciiTheme="minorHAnsi" w:hAnsiTheme="minorHAnsi" w:cstheme="minorHAnsi"/>
+          <w:b w:val="0"/>
+          <w:bCs/>
+        </w:rPr>
+        <w:t>,</w:t>
+      </w:r>
+    </w:p>
+    <w:p>
+      <w:pPr>
+        <w:pStyle w:val="ListParagraph"/>
+        <w:ind w:left="4320"/>
+        <w:rPr>
+          <w:rFonts w:asciiTheme="minorHAnsi" w:hAnsiTheme="minorHAnsi" w:cstheme="minorHAnsi"/>
+          <w:b w:val="0"/>
+          <w:bCs/>
+        </w:rPr>
+      </w:pPr>
+      <w:r>
+        <w:rPr>
+          <w:rFonts w:asciiTheme="minorHAnsi" w:hAnsiTheme="minorHAnsi" w:cstheme="minorHAnsi"/>
+          <w:b w:val="0"/>
+          <w:bCs/>
+        </w:rPr>
+        <w:t>jobs: [</w:t>
+      </w:r>
+    </w:p>
+    <w:p>
+      <w:pPr>
+        <w:pStyle w:val="ListParagraph"/>
+        <w:ind w:left="4320"/>
+        <w:rPr>
+          <w:rFonts w:asciiTheme="minorHAnsi" w:hAnsiTheme="minorHAnsi" w:cstheme="minorHAnsi"/>
+          <w:b w:val="0"/>
+          <w:bCs/>
+        </w:rPr>
+      </w:pPr>
+      <w:r>
+        <w:rPr>
+          <w:rFonts w:asciiTheme="minorHAnsi" w:hAnsiTheme="minorHAnsi" w:cstheme="minorHAnsi"/>
+          <w:b w:val="0"/>
+          <w:bCs/>
+        </w:rPr>
+        <w:tab/>
+        <w:t>{</w:t>
+      </w:r>
+    </w:p>
+    <w:p>
+      <w:pPr>
+        <w:pStyle w:val="ListParagraph"/>
+        <w:ind w:left="4320"/>
+        <w:rPr>
+          <w:rFonts w:asciiTheme="minorHAnsi" w:hAnsiTheme="minorHAnsi" w:cstheme="minorHAnsi"/>
+          <w:b w:val="0"/>
+          <w:bCs/>
+        </w:rPr>
+      </w:pPr>
+      <w:r>
+        <w:rPr>
+          <w:rFonts w:asciiTheme="minorHAnsi" w:hAnsiTheme="minorHAnsi" w:cstheme="minorHAnsi"/>
+          <w:b w:val="0"/>
+          <w:bCs/>
+        </w:rPr>
+        <w:tab/>
+      </w:r>
+      <w:r>
+        <w:rPr>
+          <w:rFonts w:asciiTheme="minorHAnsi" w:hAnsiTheme="minorHAnsi" w:cstheme="minorHAnsi"/>
+          <w:b w:val="0"/>
+          <w:bCs/>
+        </w:rPr>
+        <w:tab/>
+        <w:t>job_id: &lt;Int&gt;,</w:t>
+      </w:r>
+    </w:p>
+    <w:p>
+      <w:pPr>
+        <w:pStyle w:val="ListParagraph"/>
+        <w:ind w:left="4320"/>
+        <w:rPr>
+          <w:rFonts w:asciiTheme="minorHAnsi" w:hAnsiTheme="minorHAnsi" w:cstheme="minorHAnsi"/>
+          <w:b w:val="0"/>
+          <w:bCs/>
+        </w:rPr>
+      </w:pPr>
       <w:r>
         <w:rPr>
           <w:rFonts w:asciiTheme="minorHAnsi" w:hAnsiTheme="minorHAnsi" w:cstheme="minorHAnsi"/>
@@ -5884,21 +6342,13 @@
     <w:p>
       <w:pPr>
         <w:pStyle w:val="ListParagraph"/>
-        <w:ind w:left="2160"/>
-        <w:rPr>
-          <w:rFonts w:asciiTheme="minorHAnsi" w:hAnsiTheme="minorHAnsi" w:cstheme="minorHAnsi"/>
-          <w:b w:val="0"/>
-          <w:bCs/>
-        </w:rPr>
-      </w:pPr>
-      <w:r>
-        <w:rPr>
-          <w:rFonts w:asciiTheme="minorHAnsi" w:hAnsiTheme="minorHAnsi" w:cstheme="minorHAnsi"/>
-          <w:b w:val="0"/>
-          <w:bCs/>
-        </w:rPr>
-        <w:tab/>
-      </w:r>
+        <w:ind w:left="4320"/>
+        <w:rPr>
+          <w:rFonts w:asciiTheme="minorHAnsi" w:hAnsiTheme="minorHAnsi" w:cstheme="minorHAnsi"/>
+          <w:b w:val="0"/>
+          <w:bCs/>
+        </w:rPr>
+      </w:pPr>
       <w:r>
         <w:rPr>
           <w:rFonts w:asciiTheme="minorHAnsi" w:hAnsiTheme="minorHAnsi" w:cstheme="minorHAnsi"/>
@@ -5920,376 +6370,6 @@
     <w:p>
       <w:pPr>
         <w:pStyle w:val="ListParagraph"/>
-        <w:ind w:left="2160"/>
-        <w:rPr>
-          <w:rFonts w:asciiTheme="minorHAnsi" w:hAnsiTheme="minorHAnsi" w:cstheme="minorHAnsi"/>
-          <w:b w:val="0"/>
-          <w:bCs/>
-        </w:rPr>
-      </w:pPr>
-      <w:r>
-        <w:rPr>
-          <w:rFonts w:asciiTheme="minorHAnsi" w:hAnsiTheme="minorHAnsi" w:cstheme="minorHAnsi"/>
-          <w:b w:val="0"/>
-          <w:bCs/>
-        </w:rPr>
-        <w:tab/>
-      </w:r>
-      <w:r>
-        <w:rPr>
-          <w:rFonts w:asciiTheme="minorHAnsi" w:hAnsiTheme="minorHAnsi" w:cstheme="minorHAnsi"/>
-          <w:b w:val="0"/>
-          <w:bCs/>
-        </w:rPr>
-        <w:tab/>
-      </w:r>
-      <w:r>
-        <w:rPr>
-          <w:rFonts w:asciiTheme="minorHAnsi" w:hAnsiTheme="minorHAnsi" w:cstheme="minorHAnsi"/>
-          <w:b w:val="0"/>
-          <w:bCs/>
-        </w:rPr>
-        <w:tab/>
-        <w:t>time: &lt;Time&gt;,</w:t>
-      </w:r>
-    </w:p>
-    <w:p>
-      <w:pPr>
-        <w:pStyle w:val="ListParagraph"/>
-        <w:ind w:left="2160"/>
-        <w:rPr>
-          <w:rFonts w:asciiTheme="minorHAnsi" w:hAnsiTheme="minorHAnsi" w:cstheme="minorHAnsi"/>
-          <w:b w:val="0"/>
-          <w:bCs/>
-        </w:rPr>
-      </w:pPr>
-      <w:r>
-        <w:rPr>
-          <w:rFonts w:asciiTheme="minorHAnsi" w:hAnsiTheme="minorHAnsi" w:cstheme="minorHAnsi"/>
-          <w:b w:val="0"/>
-          <w:bCs/>
-        </w:rPr>
-        <w:tab/>
-      </w:r>
-      <w:r>
-        <w:rPr>
-          <w:rFonts w:asciiTheme="minorHAnsi" w:hAnsiTheme="minorHAnsi" w:cstheme="minorHAnsi"/>
-          <w:b w:val="0"/>
-          <w:bCs/>
-        </w:rPr>
-        <w:tab/>
-      </w:r>
-      <w:r>
-        <w:rPr>
-          <w:rFonts w:asciiTheme="minorHAnsi" w:hAnsiTheme="minorHAnsi" w:cstheme="minorHAnsi"/>
-          <w:b w:val="0"/>
-          <w:bCs/>
-        </w:rPr>
-        <w:tab/>
-        <w:t>place: &lt;String&gt;,</w:t>
-      </w:r>
-    </w:p>
-    <w:p>
-      <w:pPr>
-        <w:pStyle w:val="ListParagraph"/>
-        <w:ind w:left="2160"/>
-        <w:rPr>
-          <w:rFonts w:asciiTheme="minorHAnsi" w:hAnsiTheme="minorHAnsi" w:cstheme="minorHAnsi"/>
-          <w:b w:val="0"/>
-          <w:bCs/>
-        </w:rPr>
-      </w:pPr>
-      <w:r>
-        <w:rPr>
-          <w:rFonts w:asciiTheme="minorHAnsi" w:hAnsiTheme="minorHAnsi" w:cstheme="minorHAnsi"/>
-          <w:b w:val="0"/>
-          <w:bCs/>
-        </w:rPr>
-        <w:tab/>
-      </w:r>
-      <w:r>
-        <w:rPr>
-          <w:rFonts w:asciiTheme="minorHAnsi" w:hAnsiTheme="minorHAnsi" w:cstheme="minorHAnsi"/>
-          <w:b w:val="0"/>
-          <w:bCs/>
-        </w:rPr>
-        <w:tab/>
-      </w:r>
-      <w:r>
-        <w:rPr>
-          <w:rFonts w:asciiTheme="minorHAnsi" w:hAnsiTheme="minorHAnsi" w:cstheme="minorHAnsi"/>
-          <w:b w:val="0"/>
-          <w:bCs/>
-        </w:rPr>
-        <w:tab/>
-      </w:r>
-      <w:r>
-        <w:rPr>
-          <w:rFonts w:asciiTheme="minorHAnsi" w:hAnsiTheme="minorHAnsi" w:cstheme="minorHAnsi"/>
-          <w:b w:val="0"/>
-          <w:bCs/>
-        </w:rPr>
-        <w:t>tag: &lt;String&gt;,</w:t>
-      </w:r>
-    </w:p>
-    <w:p>
-      <w:pPr>
-        <w:pStyle w:val="ListParagraph"/>
-        <w:ind w:left="2160"/>
-        <w:rPr>
-          <w:rFonts w:asciiTheme="minorHAnsi" w:hAnsiTheme="minorHAnsi" w:cstheme="minorHAnsi"/>
-          <w:b w:val="0"/>
-          <w:bCs/>
-        </w:rPr>
-      </w:pPr>
-      <w:r>
-        <w:rPr>
-          <w:rFonts w:asciiTheme="minorHAnsi" w:hAnsiTheme="minorHAnsi" w:cstheme="minorHAnsi"/>
-          <w:b w:val="0"/>
-          <w:bCs/>
-        </w:rPr>
-        <w:tab/>
-      </w:r>
-      <w:r>
-        <w:rPr>
-          <w:rFonts w:asciiTheme="minorHAnsi" w:hAnsiTheme="minorHAnsi" w:cstheme="minorHAnsi"/>
-          <w:b w:val="0"/>
-          <w:bCs/>
-        </w:rPr>
-        <w:tab/>
-      </w:r>
-      <w:r>
-        <w:rPr>
-          <w:rFonts w:asciiTheme="minorHAnsi" w:hAnsiTheme="minorHAnsi" w:cstheme="minorHAnsi"/>
-          <w:b w:val="0"/>
-          <w:bCs/>
-        </w:rPr>
-        <w:tab/>
-        <w:t>repeat:  &lt;String&gt;,</w:t>
-      </w:r>
-    </w:p>
-    <w:p>
-      <w:pPr>
-        <w:pStyle w:val="ListParagraph"/>
-        <w:ind w:left="2160"/>
-        <w:rPr>
-          <w:rFonts w:asciiTheme="minorHAnsi" w:hAnsiTheme="minorHAnsi" w:cstheme="minorHAnsi"/>
-          <w:b w:val="0"/>
-          <w:bCs/>
-        </w:rPr>
-      </w:pPr>
-      <w:r>
-        <w:rPr>
-          <w:rFonts w:asciiTheme="minorHAnsi" w:hAnsiTheme="minorHAnsi" w:cstheme="minorHAnsi"/>
-          <w:b w:val="0"/>
-          <w:bCs/>
-        </w:rPr>
-        <w:tab/>
-      </w:r>
-      <w:r>
-        <w:rPr>
-          <w:rFonts w:asciiTheme="minorHAnsi" w:hAnsiTheme="minorHAnsi" w:cstheme="minorHAnsi"/>
-          <w:b w:val="0"/>
-          <w:bCs/>
-        </w:rPr>
-        <w:tab/>
-      </w:r>
-      <w:r>
-        <w:rPr>
-          <w:rFonts w:asciiTheme="minorHAnsi" w:hAnsiTheme="minorHAnsi" w:cstheme="minorHAnsi"/>
-          <w:b w:val="0"/>
-          <w:bCs/>
-        </w:rPr>
-        <w:tab/>
-        <w:t>status: &lt;String&gt;</w:t>
-      </w:r>
-      <w:r>
-        <w:rPr>
-          <w:rFonts w:asciiTheme="minorHAnsi" w:hAnsiTheme="minorHAnsi" w:cstheme="minorHAnsi"/>
-          <w:b w:val="0"/>
-          <w:bCs/>
-        </w:rPr>
-        <w:t>,</w:t>
-      </w:r>
-    </w:p>
-    <w:p>
-      <w:pPr>
-        <w:pStyle w:val="ListParagraph"/>
-        <w:ind w:left="2160"/>
-        <w:rPr>
-          <w:rFonts w:asciiTheme="minorHAnsi" w:hAnsiTheme="minorHAnsi" w:cstheme="minorHAnsi"/>
-          <w:b w:val="0"/>
-          <w:bCs/>
-        </w:rPr>
-      </w:pPr>
-      <w:r>
-        <w:rPr>
-          <w:rFonts w:asciiTheme="minorHAnsi" w:hAnsiTheme="minorHAnsi" w:cstheme="minorHAnsi"/>
-          <w:b w:val="0"/>
-          <w:bCs/>
-        </w:rPr>
-        <w:tab/>
-      </w:r>
-      <w:r>
-        <w:rPr>
-          <w:rFonts w:asciiTheme="minorHAnsi" w:hAnsiTheme="minorHAnsi" w:cstheme="minorHAnsi"/>
-          <w:b w:val="0"/>
-          <w:bCs/>
-        </w:rPr>
-        <w:tab/>
-      </w:r>
-      <w:r>
-        <w:rPr>
-          <w:rFonts w:asciiTheme="minorHAnsi" w:hAnsiTheme="minorHAnsi" w:cstheme="minorHAnsi"/>
-          <w:b w:val="0"/>
-          <w:bCs/>
-        </w:rPr>
-        <w:tab/>
-        <w:t>categories: &lt;String&gt;</w:t>
-      </w:r>
-      <w:r>
-        <w:rPr>
-          <w:rFonts w:asciiTheme="minorHAnsi" w:hAnsiTheme="minorHAnsi" w:cstheme="minorHAnsi"/>
-          <w:b w:val="0"/>
-          <w:bCs/>
-        </w:rPr>
-        <w:t>[]</w:t>
-      </w:r>
-      <w:r>
-        <w:rPr>
-          <w:rFonts w:asciiTheme="minorHAnsi" w:hAnsiTheme="minorHAnsi" w:cstheme="minorHAnsi"/>
-          <w:b w:val="0"/>
-          <w:bCs/>
-        </w:rPr>
-        <w:t>,</w:t>
-      </w:r>
-    </w:p>
-    <w:p>
-      <w:pPr>
-        <w:pStyle w:val="ListParagraph"/>
-        <w:ind w:left="4320"/>
-        <w:rPr>
-          <w:rFonts w:asciiTheme="minorHAnsi" w:hAnsiTheme="minorHAnsi" w:cstheme="minorHAnsi"/>
-          <w:b w:val="0"/>
-          <w:bCs/>
-        </w:rPr>
-      </w:pPr>
-      <w:r>
-        <w:rPr>
-          <w:rFonts w:asciiTheme="minorHAnsi" w:hAnsiTheme="minorHAnsi" w:cstheme="minorHAnsi"/>
-          <w:b w:val="0"/>
-          <w:bCs/>
-        </w:rPr>
-        <w:t>jobs: [</w:t>
-      </w:r>
-    </w:p>
-    <w:p>
-      <w:pPr>
-        <w:pStyle w:val="ListParagraph"/>
-        <w:ind w:left="4320"/>
-        <w:rPr>
-          <w:rFonts w:asciiTheme="minorHAnsi" w:hAnsiTheme="minorHAnsi" w:cstheme="minorHAnsi"/>
-          <w:b w:val="0"/>
-          <w:bCs/>
-        </w:rPr>
-      </w:pPr>
-      <w:r>
-        <w:rPr>
-          <w:rFonts w:asciiTheme="minorHAnsi" w:hAnsiTheme="minorHAnsi" w:cstheme="minorHAnsi"/>
-          <w:b w:val="0"/>
-          <w:bCs/>
-        </w:rPr>
-        <w:tab/>
-        <w:t>{</w:t>
-      </w:r>
-    </w:p>
-    <w:p>
-      <w:pPr>
-        <w:pStyle w:val="ListParagraph"/>
-        <w:ind w:left="4320"/>
-        <w:rPr>
-          <w:rFonts w:asciiTheme="minorHAnsi" w:hAnsiTheme="minorHAnsi" w:cstheme="minorHAnsi"/>
-          <w:b w:val="0"/>
-          <w:bCs/>
-        </w:rPr>
-      </w:pPr>
-      <w:r>
-        <w:rPr>
-          <w:rFonts w:asciiTheme="minorHAnsi" w:hAnsiTheme="minorHAnsi" w:cstheme="minorHAnsi"/>
-          <w:b w:val="0"/>
-          <w:bCs/>
-        </w:rPr>
-        <w:tab/>
-      </w:r>
-      <w:r>
-        <w:rPr>
-          <w:rFonts w:asciiTheme="minorHAnsi" w:hAnsiTheme="minorHAnsi" w:cstheme="minorHAnsi"/>
-          <w:b w:val="0"/>
-          <w:bCs/>
-        </w:rPr>
-        <w:tab/>
-        <w:t>job_id: &lt;Int&gt;,</w:t>
-      </w:r>
-    </w:p>
-    <w:p>
-      <w:pPr>
-        <w:pStyle w:val="ListParagraph"/>
-        <w:ind w:left="4320"/>
-        <w:rPr>
-          <w:rFonts w:asciiTheme="minorHAnsi" w:hAnsiTheme="minorHAnsi" w:cstheme="minorHAnsi"/>
-          <w:b w:val="0"/>
-          <w:bCs/>
-        </w:rPr>
-      </w:pPr>
-      <w:r>
-        <w:rPr>
-          <w:rFonts w:asciiTheme="minorHAnsi" w:hAnsiTheme="minorHAnsi" w:cstheme="minorHAnsi"/>
-          <w:b w:val="0"/>
-          <w:bCs/>
-        </w:rPr>
-        <w:tab/>
-      </w:r>
-      <w:r>
-        <w:rPr>
-          <w:rFonts w:asciiTheme="minorHAnsi" w:hAnsiTheme="minorHAnsi" w:cstheme="minorHAnsi"/>
-          <w:b w:val="0"/>
-          <w:bCs/>
-        </w:rPr>
-        <w:tab/>
-        <w:t>title: &lt;String&gt;,</w:t>
-      </w:r>
-    </w:p>
-    <w:p>
-      <w:pPr>
-        <w:pStyle w:val="ListParagraph"/>
-        <w:ind w:left="4320"/>
-        <w:rPr>
-          <w:rFonts w:asciiTheme="minorHAnsi" w:hAnsiTheme="minorHAnsi" w:cstheme="minorHAnsi"/>
-          <w:b w:val="0"/>
-          <w:bCs/>
-        </w:rPr>
-      </w:pPr>
-      <w:r>
-        <w:rPr>
-          <w:rFonts w:asciiTheme="minorHAnsi" w:hAnsiTheme="minorHAnsi" w:cstheme="minorHAnsi"/>
-          <w:b w:val="0"/>
-          <w:bCs/>
-        </w:rPr>
-        <w:tab/>
-      </w:r>
-      <w:r>
-        <w:rPr>
-          <w:rFonts w:asciiTheme="minorHAnsi" w:hAnsiTheme="minorHAnsi" w:cstheme="minorHAnsi"/>
-          <w:b w:val="0"/>
-          <w:bCs/>
-        </w:rPr>
-        <w:tab/>
-        <w:t>description: &lt;String&gt;,</w:t>
-      </w:r>
-    </w:p>
-    <w:p>
-      <w:pPr>
-        <w:pStyle w:val="ListParagraph"/>
         <w:ind w:left="4320"/>
         <w:rPr>
           <w:rFonts w:asciiTheme="minorHAnsi" w:hAnsiTheme="minorHAnsi" w:cstheme="minorHAnsi"/>
@@ -6350,6 +6430,7 @@
           <w:b w:val="0"/>
           <w:bCs/>
         </w:rPr>
+        <w:lastRenderedPageBreak/>
         <w:t>]</w:t>
       </w:r>
     </w:p>
@@ -6396,7 +6477,6 @@
           <w:b w:val="0"/>
           <w:bCs/>
         </w:rPr>
-        <w:lastRenderedPageBreak/>
         <w:t>]</w:t>
       </w:r>
     </w:p>
@@ -6895,7 +6975,7 @@
           <w:bCs/>
           <w:lang w:val="fr-FR"/>
         </w:rPr>
-        <w:t>content: “Successfully retrieve remiders”,</w:t>
+        <w:t>content: “Successfully retrieve remider”,</w:t>
       </w:r>
     </w:p>
     <w:p>
@@ -7264,6 +7344,7 @@
           <w:b w:val="0"/>
           <w:bCs/>
         </w:rPr>
+        <w:lastRenderedPageBreak/>
         <w:t>categories: &lt;String&gt;[],</w:t>
       </w:r>
     </w:p>
@@ -7302,7 +7383,6 @@
           <w:b w:val="0"/>
           <w:bCs/>
         </w:rPr>
-        <w:lastRenderedPageBreak/>
         <w:tab/>
         <w:t>{</w:t>
       </w:r>
@@ -7960,15 +8040,7 @@
           <w:b w:val="0"/>
           <w:bCs/>
         </w:rPr>
-        <w:t>/scheduled</w:t>
-      </w:r>
-      <w:r>
-        <w:rPr>
-          <w:rFonts w:asciiTheme="minorHAnsi" w:hAnsiTheme="minorHAnsi" w:cstheme="minorHAnsi"/>
-          <w:b w:val="0"/>
-          <w:bCs/>
-        </w:rPr>
-        <w:t>/</w:t>
+        <w:t>/scheduled/</w:t>
       </w:r>
     </w:p>
     <w:p>
@@ -8064,6 +8136,7 @@
           <w:b w:val="0"/>
           <w:bCs/>
         </w:rPr>
+        <w:lastRenderedPageBreak/>
         <w:t>title: &lt;String&gt;,</w:t>
       </w:r>
     </w:p>
@@ -8102,7 +8175,6 @@
           <w:b w:val="0"/>
           <w:bCs/>
         </w:rPr>
-        <w:lastRenderedPageBreak/>
         <w:t>time: &lt;Time&gt;,</w:t>
       </w:r>
     </w:p>
@@ -8964,6 +9036,7 @@
           <w:b w:val="0"/>
           <w:bCs/>
         </w:rPr>
+        <w:lastRenderedPageBreak/>
         <w:tab/>
         <w:t>{</w:t>
       </w:r>
@@ -9012,7 +9085,6 @@
           <w:b w:val="0"/>
           <w:bCs/>
         </w:rPr>
-        <w:lastRenderedPageBreak/>
         <w:tab/>
       </w:r>
       <w:r>
@@ -9743,6 +9815,7 @@
           <w:b w:val="0"/>
           <w:bCs/>
         </w:rPr>
+        <w:lastRenderedPageBreak/>
         <w:tab/>
       </w:r>
       <w:r>
@@ -9830,7 +9903,6 @@
           <w:b w:val="0"/>
           <w:bCs/>
         </w:rPr>
-        <w:lastRenderedPageBreak/>
         <w:t>}</w:t>
       </w:r>
     </w:p>
@@ -10329,15 +10401,7 @@
           <w:b w:val="0"/>
           <w:bCs/>
         </w:rPr>
-        <w:t>/scheduled</w:t>
-      </w:r>
-      <w:r>
-        <w:rPr>
-          <w:rFonts w:asciiTheme="minorHAnsi" w:hAnsiTheme="minorHAnsi" w:cstheme="minorHAnsi"/>
-          <w:b w:val="0"/>
-          <w:bCs/>
-        </w:rPr>
-        <w:t>/</w:t>
+        <w:t>/scheduled/</w:t>
       </w:r>
       <w:r>
         <w:rPr>
@@ -10579,6 +10643,7 @@
           <w:b w:val="0"/>
           <w:bCs/>
         </w:rPr>
+        <w:lastRenderedPageBreak/>
         <w:t>categories: &lt;Int&gt;[ ]</w:t>
       </w:r>
     </w:p>
@@ -10617,7 +10682,6 @@
           <w:b w:val="0"/>
           <w:bCs/>
         </w:rPr>
-        <w:lastRenderedPageBreak/>
         <w:t>Update reminder general infors, descendent jobs will be updated separately for performance optimizing purpose</w:t>
       </w:r>
     </w:p>
@@ -10679,7 +10743,15 @@
           <w:b w:val="0"/>
           <w:bCs/>
         </w:rPr>
-        <w:t>201 CREATED : {</w:t>
+        <w:t>200 OK</w:t>
+      </w:r>
+      <w:r>
+        <w:rPr>
+          <w:rFonts w:asciiTheme="minorHAnsi" w:hAnsiTheme="minorHAnsi" w:cstheme="minorHAnsi"/>
+          <w:b w:val="0"/>
+          <w:bCs/>
+        </w:rPr>
+        <w:t xml:space="preserve"> : {</w:t>
       </w:r>
     </w:p>
     <w:p>
@@ -11461,6 +11533,7 @@
           <w:b w:val="0"/>
           <w:bCs/>
         </w:rPr>
+        <w:lastRenderedPageBreak/>
         <w:t>success: true,</w:t>
       </w:r>
     </w:p>
@@ -11499,7 +11572,6 @@
           <w:b w:val="0"/>
           <w:bCs/>
         </w:rPr>
-        <w:lastRenderedPageBreak/>
         <w:tab/>
         <w:t>success: false,</w:t>
       </w:r>
@@ -12020,47 +12092,15 @@
           <w:b w:val="0"/>
           <w:bCs/>
         </w:rPr>
-        <w:t xml:space="preserve">URL: </w:t>
-      </w:r>
-      <w:r>
-        <w:rPr>
-          <w:rFonts w:asciiTheme="minorHAnsi" w:hAnsiTheme="minorHAnsi" w:cstheme="minorHAnsi"/>
-          <w:b w:val="0"/>
-          <w:bCs/>
-        </w:rPr>
-        <w:t>DELETE</w:t>
-      </w:r>
-      <w:r>
-        <w:rPr>
-          <w:rFonts w:asciiTheme="minorHAnsi" w:hAnsiTheme="minorHAnsi" w:cstheme="minorHAnsi"/>
-          <w:b w:val="0"/>
-          <w:bCs/>
-        </w:rPr>
-        <w:t xml:space="preserve"> </w:t>
-      </w:r>
-      <w:r>
-        <w:rPr>
-          <w:rFonts w:asciiTheme="minorHAnsi" w:hAnsiTheme="minorHAnsi" w:cstheme="minorHAnsi"/>
-          <w:b w:val="0"/>
-          <w:bCs/>
-        </w:rPr>
-        <w:t>/api/reminders</w:t>
-      </w:r>
-      <w:r>
-        <w:rPr>
-          <w:rFonts w:asciiTheme="minorHAnsi" w:hAnsiTheme="minorHAnsi" w:cstheme="minorHAnsi"/>
-          <w:b w:val="0"/>
-          <w:bCs/>
-        </w:rPr>
-        <w:t>/scheduled</w:t>
-      </w:r>
-      <w:r>
-        <w:rPr>
-          <w:rFonts w:asciiTheme="minorHAnsi" w:hAnsiTheme="minorHAnsi" w:cstheme="minorHAnsi"/>
-          <w:b w:val="0"/>
-          <w:bCs/>
-        </w:rPr>
-        <w:t>/</w:t>
+        <w:t>URL: DELETE /api/reminders</w:t>
+      </w:r>
+      <w:r>
+        <w:rPr>
+          <w:rFonts w:asciiTheme="minorHAnsi" w:hAnsiTheme="minorHAnsi" w:cstheme="minorHAnsi"/>
+          <w:b w:val="0"/>
+          <w:bCs/>
+        </w:rPr>
+        <w:t>/scheduled/</w:t>
       </w:r>
       <w:r>
         <w:rPr>
@@ -12143,7 +12183,7 @@
           <w:b w:val="0"/>
           <w:bCs/>
         </w:rPr>
-        <w:t>Remove scheduled reminder</w:t>
+        <w:t>Update scheduled reminder status to permanently deleted</w:t>
       </w:r>
     </w:p>
     <w:p>
@@ -12204,31 +12244,7 @@
           <w:b w:val="0"/>
           <w:bCs/>
         </w:rPr>
-        <w:t>200</w:t>
-      </w:r>
-      <w:r>
-        <w:rPr>
-          <w:rFonts w:asciiTheme="minorHAnsi" w:hAnsiTheme="minorHAnsi" w:cstheme="minorHAnsi"/>
-          <w:b w:val="0"/>
-          <w:bCs/>
-        </w:rPr>
-        <w:t xml:space="preserve"> </w:t>
-      </w:r>
-      <w:r>
-        <w:rPr>
-          <w:rFonts w:asciiTheme="minorHAnsi" w:hAnsiTheme="minorHAnsi" w:cstheme="minorHAnsi"/>
-          <w:b w:val="0"/>
-          <w:bCs/>
-        </w:rPr>
-        <w:t>OK</w:t>
-      </w:r>
-      <w:r>
-        <w:rPr>
-          <w:rFonts w:asciiTheme="minorHAnsi" w:hAnsiTheme="minorHAnsi" w:cstheme="minorHAnsi"/>
-          <w:b w:val="0"/>
-          <w:bCs/>
-        </w:rPr>
-        <w:t xml:space="preserve"> : {</w:t>
+        <w:t>200 OK : {</w:t>
       </w:r>
     </w:p>
     <w:p>
@@ -12266,6 +12282,7 @@
           <w:b w:val="0"/>
           <w:bCs/>
         </w:rPr>
+        <w:lastRenderedPageBreak/>
         <w:t>data: {</w:t>
       </w:r>
     </w:p>
@@ -12305,7 +12322,6 @@
           <w:b w:val="0"/>
           <w:bCs/>
         </w:rPr>
-        <w:lastRenderedPageBreak/>
         <w:tab/>
         <w:t>content: “Successfully removed scheduled reminder”,</w:t>
       </w:r>
@@ -12327,23 +12343,7 @@
           <w:bCs/>
         </w:rPr>
         <w:tab/>
-        <w:t>code: “</w:t>
-      </w:r>
-      <w:r>
-        <w:rPr>
-          <w:rFonts w:asciiTheme="minorHAnsi" w:hAnsiTheme="minorHAnsi" w:cstheme="minorHAnsi"/>
-          <w:b w:val="0"/>
-          <w:bCs/>
-        </w:rPr>
-        <w:t>SU_AU204</w:t>
-      </w:r>
-      <w:r>
-        <w:rPr>
-          <w:rFonts w:asciiTheme="minorHAnsi" w:hAnsiTheme="minorHAnsi" w:cstheme="minorHAnsi"/>
-          <w:b w:val="0"/>
-          <w:bCs/>
-        </w:rPr>
-        <w:t>”</w:t>
+        <w:t>code: “SU_AU204”</w:t>
       </w:r>
     </w:p>
     <w:p>
@@ -12595,7 +12595,6 @@
           <w:bCs/>
         </w:rPr>
       </w:pPr>
-      <w:bookmarkStart w:id="4" w:name="_Hlk178616726"/>
       <w:r>
         <w:rPr>
           <w:rFonts w:asciiTheme="minorHAnsi" w:hAnsiTheme="minorHAnsi" w:cstheme="minorHAnsi"/>
@@ -12751,6 +12750,1074 @@
         </w:rPr>
         <w:t>}</w:t>
       </w:r>
+    </w:p>
+    <w:p>
+      <w:pPr>
+        <w:pStyle w:val="ListParagraph"/>
+        <w:ind w:left="1440"/>
+        <w:rPr>
+          <w:rFonts w:asciiTheme="minorHAnsi" w:hAnsiTheme="minorHAnsi" w:cstheme="minorHAnsi"/>
+        </w:rPr>
+      </w:pPr>
+    </w:p>
+    <w:p>
+      <w:pPr>
+        <w:pStyle w:val="ListParagraph"/>
+        <w:numPr>
+          <w:ilvl w:val="0"/>
+          <w:numId w:val="26"/>
+        </w:numPr>
+        <w:rPr>
+          <w:rFonts w:asciiTheme="minorHAnsi" w:hAnsiTheme="minorHAnsi" w:cstheme="minorHAnsi"/>
+        </w:rPr>
+      </w:pPr>
+      <w:r>
+        <w:rPr>
+          <w:rFonts w:asciiTheme="minorHAnsi" w:hAnsiTheme="minorHAnsi" w:cstheme="minorHAnsi"/>
+        </w:rPr>
+        <w:t>PATCH</w:t>
+      </w:r>
+    </w:p>
+    <w:p>
+      <w:pPr>
+        <w:pStyle w:val="ListParagraph"/>
+        <w:ind w:left="1440"/>
+        <w:rPr>
+          <w:rFonts w:asciiTheme="minorHAnsi" w:hAnsiTheme="minorHAnsi" w:cstheme="minorHAnsi"/>
+          <w:b w:val="0"/>
+          <w:bCs/>
+        </w:rPr>
+      </w:pPr>
+      <w:r>
+        <w:rPr>
+          <w:rFonts w:asciiTheme="minorHAnsi" w:hAnsiTheme="minorHAnsi" w:cstheme="minorHAnsi"/>
+          <w:b w:val="0"/>
+          <w:bCs/>
+        </w:rPr>
+        <w:t xml:space="preserve">URL: </w:t>
+      </w:r>
+      <w:r>
+        <w:rPr>
+          <w:rFonts w:asciiTheme="minorHAnsi" w:hAnsiTheme="minorHAnsi" w:cstheme="minorHAnsi"/>
+          <w:b w:val="0"/>
+          <w:bCs/>
+        </w:rPr>
+        <w:t>PATCH</w:t>
+      </w:r>
+      <w:r>
+        <w:rPr>
+          <w:rFonts w:asciiTheme="minorHAnsi" w:hAnsiTheme="minorHAnsi" w:cstheme="minorHAnsi"/>
+          <w:b w:val="0"/>
+          <w:bCs/>
+        </w:rPr>
+        <w:t xml:space="preserve"> /api/reminders</w:t>
+      </w:r>
+      <w:r>
+        <w:rPr>
+          <w:rFonts w:asciiTheme="minorHAnsi" w:hAnsiTheme="minorHAnsi" w:cstheme="minorHAnsi"/>
+          <w:b w:val="0"/>
+          <w:bCs/>
+        </w:rPr>
+        <w:t>/scheduled/</w:t>
+      </w:r>
+      <w:r>
+        <w:rPr>
+          <w:rFonts w:asciiTheme="minorHAnsi" w:hAnsiTheme="minorHAnsi" w:cstheme="minorHAnsi"/>
+          <w:b w:val="0"/>
+          <w:bCs/>
+        </w:rPr>
+        <w:t>&lt;:reminder_id&gt;</w:t>
+      </w:r>
+    </w:p>
+    <w:p>
+      <w:pPr>
+        <w:pStyle w:val="ListParagraph"/>
+        <w:ind w:left="1440"/>
+        <w:rPr>
+          <w:rFonts w:asciiTheme="minorHAnsi" w:hAnsiTheme="minorHAnsi" w:cstheme="minorHAnsi"/>
+          <w:b w:val="0"/>
+          <w:bCs/>
+        </w:rPr>
+      </w:pPr>
+      <w:r>
+        <w:rPr>
+          <w:rFonts w:asciiTheme="minorHAnsi" w:hAnsiTheme="minorHAnsi" w:cstheme="minorHAnsi"/>
+          <w:b w:val="0"/>
+          <w:bCs/>
+        </w:rPr>
+        <w:t>HEADERS: {</w:t>
+      </w:r>
+    </w:p>
+    <w:p>
+      <w:pPr>
+        <w:pStyle w:val="ListParagraph"/>
+        <w:ind w:left="1440"/>
+        <w:rPr>
+          <w:rFonts w:asciiTheme="minorHAnsi" w:hAnsiTheme="minorHAnsi" w:cstheme="minorHAnsi"/>
+          <w:b w:val="0"/>
+          <w:bCs/>
+        </w:rPr>
+      </w:pPr>
+      <w:r>
+        <w:rPr>
+          <w:rFonts w:asciiTheme="minorHAnsi" w:hAnsiTheme="minorHAnsi" w:cstheme="minorHAnsi"/>
+          <w:b w:val="0"/>
+          <w:bCs/>
+        </w:rPr>
+        <w:tab/>
+        <w:t>“Authorization”: “TOKEN [ TOKEN STRING]”</w:t>
+      </w:r>
+    </w:p>
+    <w:p>
+      <w:pPr>
+        <w:pStyle w:val="ListParagraph"/>
+        <w:ind w:left="1440"/>
+        <w:rPr>
+          <w:rFonts w:asciiTheme="minorHAnsi" w:hAnsiTheme="minorHAnsi" w:cstheme="minorHAnsi"/>
+          <w:b w:val="0"/>
+          <w:bCs/>
+        </w:rPr>
+      </w:pPr>
+      <w:r>
+        <w:rPr>
+          <w:rFonts w:asciiTheme="minorHAnsi" w:hAnsiTheme="minorHAnsi" w:cstheme="minorHAnsi"/>
+          <w:b w:val="0"/>
+          <w:bCs/>
+        </w:rPr>
+        <w:t>}</w:t>
+      </w:r>
+    </w:p>
+    <w:p>
+      <w:pPr>
+        <w:pStyle w:val="ListParagraph"/>
+        <w:ind w:left="1440"/>
+        <w:rPr>
+          <w:rFonts w:asciiTheme="minorHAnsi" w:hAnsiTheme="minorHAnsi" w:cstheme="minorHAnsi"/>
+          <w:b w:val="0"/>
+          <w:bCs/>
+        </w:rPr>
+      </w:pPr>
+      <w:r>
+        <w:rPr>
+          <w:rFonts w:asciiTheme="minorHAnsi" w:hAnsiTheme="minorHAnsi" w:cstheme="minorHAnsi"/>
+          <w:b w:val="0"/>
+          <w:bCs/>
+        </w:rPr>
+        <w:t>BODY: {</w:t>
+      </w:r>
+    </w:p>
+    <w:p>
+      <w:pPr>
+        <w:pStyle w:val="ListParagraph"/>
+        <w:ind w:left="1440"/>
+        <w:rPr>
+          <w:rFonts w:asciiTheme="minorHAnsi" w:hAnsiTheme="minorHAnsi" w:cstheme="minorHAnsi"/>
+          <w:b w:val="0"/>
+          <w:bCs/>
+        </w:rPr>
+      </w:pPr>
+      <w:r>
+        <w:rPr>
+          <w:rFonts w:asciiTheme="minorHAnsi" w:hAnsiTheme="minorHAnsi" w:cstheme="minorHAnsi"/>
+          <w:b w:val="0"/>
+          <w:bCs/>
+        </w:rPr>
+        <w:tab/>
+        <w:t>status: &lt;String&gt;</w:t>
+      </w:r>
+    </w:p>
+    <w:p>
+      <w:pPr>
+        <w:pStyle w:val="ListParagraph"/>
+        <w:ind w:left="1440"/>
+        <w:rPr>
+          <w:rFonts w:asciiTheme="minorHAnsi" w:hAnsiTheme="minorHAnsi" w:cstheme="minorHAnsi"/>
+        </w:rPr>
+      </w:pPr>
+      <w:r>
+        <w:rPr>
+          <w:rFonts w:asciiTheme="minorHAnsi" w:hAnsiTheme="minorHAnsi" w:cstheme="minorHAnsi"/>
+          <w:b w:val="0"/>
+          <w:bCs/>
+        </w:rPr>
+        <w:t>}</w:t>
+      </w:r>
+    </w:p>
+    <w:p>
+      <w:pPr>
+        <w:pStyle w:val="ListParagraph"/>
+        <w:ind w:left="1440"/>
+        <w:rPr>
+          <w:rFonts w:asciiTheme="minorHAnsi" w:hAnsiTheme="minorHAnsi" w:cstheme="minorHAnsi"/>
+          <w:b w:val="0"/>
+          <w:bCs/>
+        </w:rPr>
+      </w:pPr>
+      <w:r>
+        <w:rPr>
+          <w:rFonts w:asciiTheme="minorHAnsi" w:hAnsiTheme="minorHAnsi" w:cstheme="minorHAnsi"/>
+          <w:b w:val="0"/>
+          <w:bCs/>
+        </w:rPr>
+        <w:t>Update scheduled reminder status</w:t>
+      </w:r>
+    </w:p>
+    <w:p>
+      <w:pPr>
+        <w:pStyle w:val="ListParagraph"/>
+        <w:numPr>
+          <w:ilvl w:val="0"/>
+          <w:numId w:val="38"/>
+        </w:numPr>
+        <w:ind w:left="1800"/>
+        <w:rPr>
+          <w:rFonts w:asciiTheme="minorHAnsi" w:hAnsiTheme="minorHAnsi" w:cstheme="minorHAnsi"/>
+          <w:b w:val="0"/>
+          <w:bCs/>
+        </w:rPr>
+      </w:pPr>
+      <w:r>
+        <w:rPr>
+          <w:rFonts w:asciiTheme="minorHAnsi" w:hAnsiTheme="minorHAnsi" w:cstheme="minorHAnsi"/>
+          <w:b w:val="0"/>
+          <w:bCs/>
+        </w:rPr>
+        <w:t xml:space="preserve">Successfully </w:t>
+      </w:r>
+      <w:r>
+        <w:rPr>
+          <w:rFonts w:asciiTheme="minorHAnsi" w:hAnsiTheme="minorHAnsi" w:cstheme="minorHAnsi"/>
+          <w:b w:val="0"/>
+          <w:bCs/>
+        </w:rPr>
+        <w:t>update</w:t>
+      </w:r>
+    </w:p>
+    <w:p>
+      <w:pPr>
+        <w:pStyle w:val="ListParagraph"/>
+        <w:ind w:left="1800"/>
+        <w:rPr>
+          <w:rFonts w:asciiTheme="minorHAnsi" w:hAnsiTheme="minorHAnsi" w:cstheme="minorHAnsi"/>
+          <w:b w:val="0"/>
+          <w:bCs/>
+        </w:rPr>
+      </w:pPr>
+      <w:r>
+        <w:rPr>
+          <w:rFonts w:asciiTheme="minorHAnsi" w:hAnsiTheme="minorHAnsi" w:cstheme="minorHAnsi"/>
+          <w:b w:val="0"/>
+          <w:bCs/>
+        </w:rPr>
+        <w:t>200 OK : {</w:t>
+      </w:r>
+    </w:p>
+    <w:p>
+      <w:pPr>
+        <w:pStyle w:val="ListParagraph"/>
+        <w:ind w:left="2160"/>
+        <w:rPr>
+          <w:rFonts w:asciiTheme="minorHAnsi" w:hAnsiTheme="minorHAnsi" w:cstheme="minorHAnsi"/>
+          <w:b w:val="0"/>
+          <w:bCs/>
+        </w:rPr>
+      </w:pPr>
+      <w:r>
+        <w:rPr>
+          <w:rFonts w:asciiTheme="minorHAnsi" w:hAnsiTheme="minorHAnsi" w:cstheme="minorHAnsi"/>
+          <w:b w:val="0"/>
+          <w:bCs/>
+        </w:rPr>
+        <w:lastRenderedPageBreak/>
+        <w:t>success: true,</w:t>
+      </w:r>
+    </w:p>
+    <w:p>
+      <w:pPr>
+        <w:pStyle w:val="ListParagraph"/>
+        <w:ind w:left="2160"/>
+        <w:rPr>
+          <w:rFonts w:asciiTheme="minorHAnsi" w:hAnsiTheme="minorHAnsi" w:cstheme="minorHAnsi"/>
+          <w:b w:val="0"/>
+          <w:bCs/>
+        </w:rPr>
+      </w:pPr>
+      <w:r>
+        <w:rPr>
+          <w:rFonts w:asciiTheme="minorHAnsi" w:hAnsiTheme="minorHAnsi" w:cstheme="minorHAnsi"/>
+          <w:b w:val="0"/>
+          <w:bCs/>
+        </w:rPr>
+        <w:t>data: {</w:t>
+      </w:r>
+    </w:p>
+    <w:p>
+      <w:pPr>
+        <w:pStyle w:val="ListParagraph"/>
+        <w:ind w:left="2160"/>
+        <w:rPr>
+          <w:rFonts w:asciiTheme="minorHAnsi" w:hAnsiTheme="minorHAnsi" w:cstheme="minorHAnsi"/>
+          <w:b w:val="0"/>
+          <w:bCs/>
+        </w:rPr>
+      </w:pPr>
+      <w:r>
+        <w:rPr>
+          <w:rFonts w:asciiTheme="minorHAnsi" w:hAnsiTheme="minorHAnsi" w:cstheme="minorHAnsi"/>
+          <w:b w:val="0"/>
+          <w:bCs/>
+        </w:rPr>
+        <w:tab/>
+        <w:t>success: true,</w:t>
+      </w:r>
+    </w:p>
+    <w:p>
+      <w:pPr>
+        <w:pStyle w:val="ListParagraph"/>
+        <w:ind w:left="2160"/>
+        <w:rPr>
+          <w:rFonts w:asciiTheme="minorHAnsi" w:hAnsiTheme="minorHAnsi" w:cstheme="minorHAnsi"/>
+          <w:b w:val="0"/>
+          <w:bCs/>
+        </w:rPr>
+      </w:pPr>
+      <w:r>
+        <w:rPr>
+          <w:rFonts w:asciiTheme="minorHAnsi" w:hAnsiTheme="minorHAnsi" w:cstheme="minorHAnsi"/>
+          <w:b w:val="0"/>
+          <w:bCs/>
+        </w:rPr>
+        <w:tab/>
+        <w:t xml:space="preserve">content: “Successfully </w:t>
+      </w:r>
+      <w:r>
+        <w:rPr>
+          <w:rFonts w:asciiTheme="minorHAnsi" w:hAnsiTheme="minorHAnsi" w:cstheme="minorHAnsi"/>
+          <w:b w:val="0"/>
+          <w:bCs/>
+        </w:rPr>
+        <w:t xml:space="preserve">update </w:t>
+      </w:r>
+      <w:r>
+        <w:rPr>
+          <w:rFonts w:asciiTheme="minorHAnsi" w:hAnsiTheme="minorHAnsi" w:cstheme="minorHAnsi"/>
+          <w:b w:val="0"/>
+          <w:bCs/>
+        </w:rPr>
+        <w:t>scheduled reminder”,</w:t>
+      </w:r>
+    </w:p>
+    <w:p>
+      <w:pPr>
+        <w:pStyle w:val="ListParagraph"/>
+        <w:ind w:left="2160"/>
+        <w:rPr>
+          <w:rFonts w:asciiTheme="minorHAnsi" w:hAnsiTheme="minorHAnsi" w:cstheme="minorHAnsi"/>
+          <w:b w:val="0"/>
+          <w:bCs/>
+        </w:rPr>
+      </w:pPr>
+      <w:r>
+        <w:rPr>
+          <w:rFonts w:asciiTheme="minorHAnsi" w:hAnsiTheme="minorHAnsi" w:cstheme="minorHAnsi"/>
+          <w:b w:val="0"/>
+          <w:bCs/>
+        </w:rPr>
+        <w:tab/>
+        <w:t>code: “</w:t>
+      </w:r>
+      <w:r>
+        <w:rPr>
+          <w:rFonts w:asciiTheme="minorHAnsi" w:hAnsiTheme="minorHAnsi" w:cstheme="minorHAnsi"/>
+          <w:b w:val="0"/>
+          <w:bCs/>
+        </w:rPr>
+        <w:t>SU_AU203</w:t>
+      </w:r>
+      <w:r>
+        <w:rPr>
+          <w:rFonts w:asciiTheme="minorHAnsi" w:hAnsiTheme="minorHAnsi" w:cstheme="minorHAnsi"/>
+          <w:b w:val="0"/>
+          <w:bCs/>
+        </w:rPr>
+        <w:t>”</w:t>
+      </w:r>
+    </w:p>
+    <w:p>
+      <w:pPr>
+        <w:pStyle w:val="ListParagraph"/>
+        <w:ind w:left="2160"/>
+        <w:rPr>
+          <w:rFonts w:asciiTheme="minorHAnsi" w:hAnsiTheme="minorHAnsi" w:cstheme="minorHAnsi"/>
+          <w:b w:val="0"/>
+          <w:bCs/>
+        </w:rPr>
+      </w:pPr>
+      <w:r>
+        <w:rPr>
+          <w:rFonts w:asciiTheme="minorHAnsi" w:hAnsiTheme="minorHAnsi" w:cstheme="minorHAnsi"/>
+          <w:b w:val="0"/>
+          <w:bCs/>
+        </w:rPr>
+        <w:t>}</w:t>
+      </w:r>
+    </w:p>
+    <w:p>
+      <w:pPr>
+        <w:pStyle w:val="ListParagraph"/>
+        <w:ind w:left="1800"/>
+        <w:rPr>
+          <w:rFonts w:asciiTheme="minorHAnsi" w:hAnsiTheme="minorHAnsi" w:cstheme="minorHAnsi"/>
+          <w:b w:val="0"/>
+          <w:bCs/>
+        </w:rPr>
+      </w:pPr>
+      <w:r>
+        <w:rPr>
+          <w:rFonts w:asciiTheme="minorHAnsi" w:hAnsiTheme="minorHAnsi" w:cstheme="minorHAnsi"/>
+          <w:b w:val="0"/>
+          <w:bCs/>
+        </w:rPr>
+        <w:t>}</w:t>
+      </w:r>
+    </w:p>
+    <w:p>
+      <w:pPr>
+        <w:pStyle w:val="ListParagraph"/>
+        <w:numPr>
+          <w:ilvl w:val="0"/>
+          <w:numId w:val="38"/>
+        </w:numPr>
+        <w:ind w:left="1800" w:hanging="360"/>
+        <w:rPr>
+          <w:rFonts w:asciiTheme="minorHAnsi" w:hAnsiTheme="minorHAnsi" w:cstheme="minorHAnsi"/>
+          <w:b w:val="0"/>
+          <w:bCs/>
+        </w:rPr>
+      </w:pPr>
+      <w:r>
+        <w:rPr>
+          <w:rFonts w:asciiTheme="minorHAnsi" w:hAnsiTheme="minorHAnsi" w:cstheme="minorHAnsi"/>
+          <w:b w:val="0"/>
+          <w:bCs/>
+        </w:rPr>
+        <w:t>Not found</w:t>
+      </w:r>
+    </w:p>
+    <w:p>
+      <w:pPr>
+        <w:pStyle w:val="ListParagraph"/>
+        <w:ind w:left="1800"/>
+        <w:rPr>
+          <w:rFonts w:asciiTheme="minorHAnsi" w:hAnsiTheme="minorHAnsi" w:cstheme="minorHAnsi"/>
+          <w:b w:val="0"/>
+          <w:bCs/>
+        </w:rPr>
+      </w:pPr>
+      <w:r>
+        <w:rPr>
+          <w:rFonts w:asciiTheme="minorHAnsi" w:hAnsiTheme="minorHAnsi" w:cstheme="minorHAnsi"/>
+          <w:b w:val="0"/>
+          <w:bCs/>
+        </w:rPr>
+        <w:t>404 NOT FOUND : {</w:t>
+      </w:r>
+    </w:p>
+    <w:p>
+      <w:pPr>
+        <w:pStyle w:val="ListParagraph"/>
+        <w:ind w:left="2160"/>
+        <w:rPr>
+          <w:rFonts w:asciiTheme="minorHAnsi" w:hAnsiTheme="minorHAnsi" w:cstheme="minorHAnsi"/>
+          <w:b w:val="0"/>
+          <w:bCs/>
+        </w:rPr>
+      </w:pPr>
+      <w:r>
+        <w:rPr>
+          <w:rFonts w:asciiTheme="minorHAnsi" w:hAnsiTheme="minorHAnsi" w:cstheme="minorHAnsi"/>
+          <w:b w:val="0"/>
+          <w:bCs/>
+        </w:rPr>
+        <w:t>success: true,</w:t>
+      </w:r>
+    </w:p>
+    <w:p>
+      <w:pPr>
+        <w:pStyle w:val="ListParagraph"/>
+        <w:ind w:left="2160"/>
+        <w:rPr>
+          <w:rFonts w:asciiTheme="minorHAnsi" w:hAnsiTheme="minorHAnsi" w:cstheme="minorHAnsi"/>
+          <w:b w:val="0"/>
+          <w:bCs/>
+        </w:rPr>
+      </w:pPr>
+      <w:r>
+        <w:rPr>
+          <w:rFonts w:asciiTheme="minorHAnsi" w:hAnsiTheme="minorHAnsi" w:cstheme="minorHAnsi"/>
+          <w:b w:val="0"/>
+          <w:bCs/>
+        </w:rPr>
+        <w:t>data: {</w:t>
+      </w:r>
+    </w:p>
+    <w:p>
+      <w:pPr>
+        <w:pStyle w:val="ListParagraph"/>
+        <w:ind w:left="2160"/>
+        <w:rPr>
+          <w:rFonts w:asciiTheme="minorHAnsi" w:hAnsiTheme="minorHAnsi" w:cstheme="minorHAnsi"/>
+          <w:b w:val="0"/>
+          <w:bCs/>
+        </w:rPr>
+      </w:pPr>
+      <w:r>
+        <w:rPr>
+          <w:rFonts w:asciiTheme="minorHAnsi" w:hAnsiTheme="minorHAnsi" w:cstheme="minorHAnsi"/>
+          <w:b w:val="0"/>
+          <w:bCs/>
+        </w:rPr>
+        <w:tab/>
+        <w:t>success: false,</w:t>
+      </w:r>
+    </w:p>
+    <w:p>
+      <w:pPr>
+        <w:pStyle w:val="ListParagraph"/>
+        <w:ind w:left="2160"/>
+        <w:rPr>
+          <w:rFonts w:asciiTheme="minorHAnsi" w:hAnsiTheme="minorHAnsi" w:cstheme="minorHAnsi"/>
+          <w:b w:val="0"/>
+          <w:bCs/>
+        </w:rPr>
+      </w:pPr>
+      <w:r>
+        <w:rPr>
+          <w:rFonts w:asciiTheme="minorHAnsi" w:hAnsiTheme="minorHAnsi" w:cstheme="minorHAnsi"/>
+          <w:b w:val="0"/>
+          <w:bCs/>
+        </w:rPr>
+        <w:tab/>
+        <w:t>content: “Reminder not found”,</w:t>
+      </w:r>
+    </w:p>
+    <w:p>
+      <w:pPr>
+        <w:pStyle w:val="ListParagraph"/>
+        <w:ind w:left="2160"/>
+        <w:rPr>
+          <w:rFonts w:asciiTheme="minorHAnsi" w:hAnsiTheme="minorHAnsi" w:cstheme="minorHAnsi"/>
+          <w:b w:val="0"/>
+          <w:bCs/>
+        </w:rPr>
+      </w:pPr>
+      <w:r>
+        <w:rPr>
+          <w:rFonts w:asciiTheme="minorHAnsi" w:hAnsiTheme="minorHAnsi" w:cstheme="minorHAnsi"/>
+          <w:b w:val="0"/>
+          <w:bCs/>
+        </w:rPr>
+        <w:tab/>
+        <w:t>code: “ER_AU201”</w:t>
+      </w:r>
+    </w:p>
+    <w:p>
+      <w:pPr>
+        <w:pStyle w:val="ListParagraph"/>
+        <w:ind w:left="2160"/>
+        <w:rPr>
+          <w:rFonts w:asciiTheme="minorHAnsi" w:hAnsiTheme="minorHAnsi" w:cstheme="minorHAnsi"/>
+          <w:b w:val="0"/>
+          <w:bCs/>
+        </w:rPr>
+      </w:pPr>
+      <w:r>
+        <w:rPr>
+          <w:rFonts w:asciiTheme="minorHAnsi" w:hAnsiTheme="minorHAnsi" w:cstheme="minorHAnsi"/>
+          <w:b w:val="0"/>
+          <w:bCs/>
+        </w:rPr>
+        <w:t>}</w:t>
+      </w:r>
+    </w:p>
+    <w:p>
+      <w:pPr>
+        <w:pStyle w:val="ListParagraph"/>
+        <w:ind w:left="1800"/>
+        <w:rPr>
+          <w:rFonts w:asciiTheme="minorHAnsi" w:hAnsiTheme="minorHAnsi" w:cstheme="minorHAnsi"/>
+          <w:b w:val="0"/>
+          <w:bCs/>
+        </w:rPr>
+      </w:pPr>
+      <w:r>
+        <w:rPr>
+          <w:rFonts w:asciiTheme="minorHAnsi" w:hAnsiTheme="minorHAnsi" w:cstheme="minorHAnsi"/>
+          <w:b w:val="0"/>
+          <w:bCs/>
+        </w:rPr>
+        <w:t>}</w:t>
+      </w:r>
+    </w:p>
+    <w:p>
+      <w:pPr>
+        <w:rPr>
+          <w:rFonts w:asciiTheme="minorHAnsi" w:hAnsiTheme="minorHAnsi" w:cstheme="minorHAnsi"/>
+          <w:b w:val="0"/>
+          <w:bCs/>
+        </w:rPr>
+      </w:pPr>
+    </w:p>
+    <w:p>
+      <w:pPr>
+        <w:pStyle w:val="ListParagraph"/>
+        <w:numPr>
+          <w:ilvl w:val="0"/>
+          <w:numId w:val="38"/>
+        </w:numPr>
+        <w:ind w:left="1800" w:hanging="360"/>
+        <w:rPr>
+          <w:rFonts w:asciiTheme="minorHAnsi" w:hAnsiTheme="minorHAnsi" w:cstheme="minorHAnsi"/>
+          <w:b w:val="0"/>
+          <w:bCs/>
+        </w:rPr>
+      </w:pPr>
+      <w:r>
+        <w:rPr>
+          <w:rFonts w:asciiTheme="minorHAnsi" w:hAnsiTheme="minorHAnsi" w:cstheme="minorHAnsi"/>
+          <w:b w:val="0"/>
+          <w:bCs/>
+        </w:rPr>
+        <w:t>Invalid status value</w:t>
+      </w:r>
+    </w:p>
+    <w:p>
+      <w:pPr>
+        <w:pStyle w:val="ListParagraph"/>
+        <w:ind w:left="1800"/>
+        <w:rPr>
+          <w:rFonts w:asciiTheme="minorHAnsi" w:hAnsiTheme="minorHAnsi" w:cstheme="minorHAnsi"/>
+          <w:b w:val="0"/>
+          <w:bCs/>
+        </w:rPr>
+      </w:pPr>
+      <w:r>
+        <w:rPr>
+          <w:rFonts w:asciiTheme="minorHAnsi" w:hAnsiTheme="minorHAnsi" w:cstheme="minorHAnsi"/>
+          <w:b w:val="0"/>
+          <w:bCs/>
+        </w:rPr>
+        <w:t>40</w:t>
+      </w:r>
+      <w:r>
+        <w:rPr>
+          <w:rFonts w:asciiTheme="minorHAnsi" w:hAnsiTheme="minorHAnsi" w:cstheme="minorHAnsi"/>
+          <w:b w:val="0"/>
+          <w:bCs/>
+        </w:rPr>
+        <w:t>0</w:t>
+      </w:r>
+      <w:r>
+        <w:rPr>
+          <w:rFonts w:asciiTheme="minorHAnsi" w:hAnsiTheme="minorHAnsi" w:cstheme="minorHAnsi"/>
+          <w:b w:val="0"/>
+          <w:bCs/>
+        </w:rPr>
+        <w:t xml:space="preserve"> </w:t>
+      </w:r>
+      <w:r>
+        <w:rPr>
+          <w:rFonts w:asciiTheme="minorHAnsi" w:hAnsiTheme="minorHAnsi" w:cstheme="minorHAnsi"/>
+          <w:b w:val="0"/>
+          <w:bCs/>
+        </w:rPr>
+        <w:t>BAD REQUEST</w:t>
+      </w:r>
+      <w:r>
+        <w:rPr>
+          <w:rFonts w:asciiTheme="minorHAnsi" w:hAnsiTheme="minorHAnsi" w:cstheme="minorHAnsi"/>
+          <w:b w:val="0"/>
+          <w:bCs/>
+        </w:rPr>
+        <w:t>: {</w:t>
+      </w:r>
+    </w:p>
+    <w:p>
+      <w:pPr>
+        <w:pStyle w:val="ListParagraph"/>
+        <w:ind w:left="2160"/>
+        <w:rPr>
+          <w:rFonts w:asciiTheme="minorHAnsi" w:hAnsiTheme="minorHAnsi" w:cstheme="minorHAnsi"/>
+          <w:b w:val="0"/>
+          <w:bCs/>
+        </w:rPr>
+      </w:pPr>
+      <w:r>
+        <w:rPr>
+          <w:rFonts w:asciiTheme="minorHAnsi" w:hAnsiTheme="minorHAnsi" w:cstheme="minorHAnsi"/>
+          <w:b w:val="0"/>
+          <w:bCs/>
+        </w:rPr>
+        <w:t>success: true,</w:t>
+      </w:r>
+    </w:p>
+    <w:p>
+      <w:pPr>
+        <w:pStyle w:val="ListParagraph"/>
+        <w:ind w:left="2160"/>
+        <w:rPr>
+          <w:rFonts w:asciiTheme="minorHAnsi" w:hAnsiTheme="minorHAnsi" w:cstheme="minorHAnsi"/>
+          <w:b w:val="0"/>
+          <w:bCs/>
+        </w:rPr>
+      </w:pPr>
+      <w:r>
+        <w:rPr>
+          <w:rFonts w:asciiTheme="minorHAnsi" w:hAnsiTheme="minorHAnsi" w:cstheme="minorHAnsi"/>
+          <w:b w:val="0"/>
+          <w:bCs/>
+        </w:rPr>
+        <w:t>data: {</w:t>
+      </w:r>
+    </w:p>
+    <w:p>
+      <w:pPr>
+        <w:pStyle w:val="ListParagraph"/>
+        <w:ind w:left="2160"/>
+        <w:rPr>
+          <w:rFonts w:asciiTheme="minorHAnsi" w:hAnsiTheme="minorHAnsi" w:cstheme="minorHAnsi"/>
+          <w:b w:val="0"/>
+          <w:bCs/>
+        </w:rPr>
+      </w:pPr>
+      <w:r>
+        <w:rPr>
+          <w:rFonts w:asciiTheme="minorHAnsi" w:hAnsiTheme="minorHAnsi" w:cstheme="minorHAnsi"/>
+          <w:b w:val="0"/>
+          <w:bCs/>
+        </w:rPr>
+        <w:tab/>
+        <w:t>success: false,</w:t>
+      </w:r>
+    </w:p>
+    <w:p>
+      <w:pPr>
+        <w:pStyle w:val="ListParagraph"/>
+        <w:ind w:left="2160"/>
+        <w:rPr>
+          <w:rFonts w:asciiTheme="minorHAnsi" w:hAnsiTheme="minorHAnsi" w:cstheme="minorHAnsi"/>
+          <w:b w:val="0"/>
+          <w:bCs/>
+        </w:rPr>
+      </w:pPr>
+      <w:r>
+        <w:rPr>
+          <w:rFonts w:asciiTheme="minorHAnsi" w:hAnsiTheme="minorHAnsi" w:cstheme="minorHAnsi"/>
+          <w:b w:val="0"/>
+          <w:bCs/>
+        </w:rPr>
+        <w:tab/>
+        <w:t>content: “</w:t>
+      </w:r>
+      <w:r>
+        <w:rPr>
+          <w:rFonts w:asciiTheme="minorHAnsi" w:hAnsiTheme="minorHAnsi" w:cstheme="minorHAnsi"/>
+          <w:b w:val="0"/>
+          <w:bCs/>
+        </w:rPr>
+        <w:t>Invalid status value</w:t>
+      </w:r>
+      <w:r>
+        <w:rPr>
+          <w:rFonts w:asciiTheme="minorHAnsi" w:hAnsiTheme="minorHAnsi" w:cstheme="minorHAnsi"/>
+          <w:b w:val="0"/>
+          <w:bCs/>
+        </w:rPr>
+        <w:t>”,</w:t>
+      </w:r>
+    </w:p>
+    <w:p>
+      <w:pPr>
+        <w:pStyle w:val="ListParagraph"/>
+        <w:ind w:left="2160"/>
+        <w:rPr>
+          <w:rFonts w:asciiTheme="minorHAnsi" w:hAnsiTheme="minorHAnsi" w:cstheme="minorHAnsi"/>
+          <w:b w:val="0"/>
+          <w:bCs/>
+        </w:rPr>
+      </w:pPr>
+      <w:r>
+        <w:rPr>
+          <w:rFonts w:asciiTheme="minorHAnsi" w:hAnsiTheme="minorHAnsi" w:cstheme="minorHAnsi"/>
+          <w:b w:val="0"/>
+          <w:bCs/>
+        </w:rPr>
+        <w:tab/>
+        <w:t>code: “</w:t>
+      </w:r>
+      <w:r>
+        <w:rPr>
+          <w:rFonts w:asciiTheme="minorHAnsi" w:hAnsiTheme="minorHAnsi" w:cstheme="minorHAnsi"/>
+          <w:b w:val="0"/>
+          <w:bCs/>
+        </w:rPr>
+        <w:t>ER_AU207</w:t>
+      </w:r>
+      <w:r>
+        <w:rPr>
+          <w:rFonts w:asciiTheme="minorHAnsi" w:hAnsiTheme="minorHAnsi" w:cstheme="minorHAnsi"/>
+          <w:b w:val="0"/>
+          <w:bCs/>
+        </w:rPr>
+        <w:t>”</w:t>
+      </w:r>
+    </w:p>
+    <w:p>
+      <w:pPr>
+        <w:pStyle w:val="ListParagraph"/>
+        <w:ind w:left="2160"/>
+        <w:rPr>
+          <w:rFonts w:asciiTheme="minorHAnsi" w:hAnsiTheme="minorHAnsi" w:cstheme="minorHAnsi"/>
+          <w:b w:val="0"/>
+          <w:bCs/>
+        </w:rPr>
+      </w:pPr>
+      <w:r>
+        <w:rPr>
+          <w:rFonts w:asciiTheme="minorHAnsi" w:hAnsiTheme="minorHAnsi" w:cstheme="minorHAnsi"/>
+          <w:b w:val="0"/>
+          <w:bCs/>
+        </w:rPr>
+        <w:t>}</w:t>
+      </w:r>
+    </w:p>
+    <w:p>
+      <w:pPr>
+        <w:pStyle w:val="ListParagraph"/>
+        <w:ind w:left="1800"/>
+        <w:rPr>
+          <w:rFonts w:asciiTheme="minorHAnsi" w:hAnsiTheme="minorHAnsi" w:cstheme="minorHAnsi"/>
+          <w:b w:val="0"/>
+          <w:bCs/>
+        </w:rPr>
+      </w:pPr>
+      <w:r>
+        <w:rPr>
+          <w:rFonts w:asciiTheme="minorHAnsi" w:hAnsiTheme="minorHAnsi" w:cstheme="minorHAnsi"/>
+          <w:b w:val="0"/>
+          <w:bCs/>
+        </w:rPr>
+        <w:t>}</w:t>
+      </w:r>
+    </w:p>
+    <w:p>
+      <w:pPr>
+        <w:pStyle w:val="ListParagraph"/>
+        <w:numPr>
+          <w:ilvl w:val="0"/>
+          <w:numId w:val="38"/>
+        </w:numPr>
+        <w:ind w:left="1800" w:hanging="360"/>
+        <w:rPr>
+          <w:rFonts w:asciiTheme="minorHAnsi" w:hAnsiTheme="minorHAnsi" w:cstheme="minorHAnsi"/>
+          <w:b w:val="0"/>
+          <w:bCs/>
+        </w:rPr>
+      </w:pPr>
+      <w:r>
+        <w:rPr>
+          <w:rFonts w:asciiTheme="minorHAnsi" w:hAnsiTheme="minorHAnsi" w:cstheme="minorHAnsi"/>
+          <w:b w:val="0"/>
+          <w:bCs/>
+        </w:rPr>
+        <w:t>Invalid token</w:t>
+      </w:r>
+    </w:p>
+    <w:p>
+      <w:pPr>
+        <w:pStyle w:val="ListParagraph"/>
+        <w:ind w:left="1800"/>
+        <w:rPr>
+          <w:rFonts w:asciiTheme="minorHAnsi" w:hAnsiTheme="minorHAnsi" w:cstheme="minorHAnsi"/>
+          <w:b w:val="0"/>
+          <w:bCs/>
+        </w:rPr>
+      </w:pPr>
+      <w:r>
+        <w:rPr>
+          <w:rFonts w:asciiTheme="minorHAnsi" w:hAnsiTheme="minorHAnsi" w:cstheme="minorHAnsi"/>
+          <w:b w:val="0"/>
+          <w:bCs/>
+        </w:rPr>
+        <w:t>403 FOBIDDEN : {</w:t>
+      </w:r>
+    </w:p>
+    <w:p>
+      <w:pPr>
+        <w:pStyle w:val="ListParagraph"/>
+        <w:ind w:left="1800"/>
+        <w:rPr>
+          <w:rFonts w:asciiTheme="minorHAnsi" w:hAnsiTheme="minorHAnsi" w:cstheme="minorHAnsi"/>
+          <w:b w:val="0"/>
+          <w:bCs/>
+        </w:rPr>
+      </w:pPr>
+      <w:r>
+        <w:rPr>
+          <w:rFonts w:asciiTheme="minorHAnsi" w:hAnsiTheme="minorHAnsi" w:cstheme="minorHAnsi"/>
+          <w:b w:val="0"/>
+          <w:bCs/>
+        </w:rPr>
+        <w:t>success: false,</w:t>
+      </w:r>
+    </w:p>
+    <w:p>
+      <w:pPr>
+        <w:pStyle w:val="ListParagraph"/>
+        <w:ind w:left="2160"/>
+        <w:rPr>
+          <w:rFonts w:asciiTheme="minorHAnsi" w:hAnsiTheme="minorHAnsi" w:cstheme="minorHAnsi"/>
+          <w:b w:val="0"/>
+          <w:bCs/>
+        </w:rPr>
+      </w:pPr>
+      <w:r>
+        <w:rPr>
+          <w:rFonts w:asciiTheme="minorHAnsi" w:hAnsiTheme="minorHAnsi" w:cstheme="minorHAnsi"/>
+          <w:b w:val="0"/>
+          <w:bCs/>
+        </w:rPr>
+        <w:t>data: {</w:t>
+      </w:r>
+    </w:p>
+    <w:p>
+      <w:pPr>
+        <w:pStyle w:val="ListParagraph"/>
+        <w:ind w:left="2160"/>
+        <w:rPr>
+          <w:rFonts w:asciiTheme="minorHAnsi" w:hAnsiTheme="minorHAnsi" w:cstheme="minorHAnsi"/>
+          <w:b w:val="0"/>
+          <w:bCs/>
+        </w:rPr>
+      </w:pPr>
+      <w:r>
+        <w:rPr>
+          <w:rFonts w:asciiTheme="minorHAnsi" w:hAnsiTheme="minorHAnsi" w:cstheme="minorHAnsi"/>
+          <w:b w:val="0"/>
+          <w:bCs/>
+        </w:rPr>
+        <w:tab/>
+        <w:t>success: false,</w:t>
+      </w:r>
+    </w:p>
+    <w:p>
+      <w:pPr>
+        <w:pStyle w:val="ListParagraph"/>
+        <w:ind w:left="2160"/>
+        <w:rPr>
+          <w:rFonts w:asciiTheme="minorHAnsi" w:hAnsiTheme="minorHAnsi" w:cstheme="minorHAnsi"/>
+          <w:b w:val="0"/>
+          <w:bCs/>
+          <w:lang w:val="fr-FR"/>
+        </w:rPr>
+      </w:pPr>
+      <w:r>
+        <w:rPr>
+          <w:rFonts w:asciiTheme="minorHAnsi" w:hAnsiTheme="minorHAnsi" w:cstheme="minorHAnsi"/>
+          <w:b w:val="0"/>
+          <w:bCs/>
+        </w:rPr>
+        <w:tab/>
+      </w:r>
+      <w:r>
+        <w:rPr>
+          <w:rFonts w:asciiTheme="minorHAnsi" w:hAnsiTheme="minorHAnsi" w:cstheme="minorHAnsi"/>
+          <w:b w:val="0"/>
+          <w:bCs/>
+          <w:lang w:val="fr-FR"/>
+        </w:rPr>
+        <w:t>content: “Invalid token”,</w:t>
+      </w:r>
+    </w:p>
+    <w:p>
+      <w:pPr>
+        <w:pStyle w:val="ListParagraph"/>
+        <w:ind w:left="2160"/>
+        <w:rPr>
+          <w:rFonts w:asciiTheme="minorHAnsi" w:hAnsiTheme="minorHAnsi" w:cstheme="minorHAnsi"/>
+          <w:b w:val="0"/>
+          <w:bCs/>
+          <w:lang w:val="fr-FR"/>
+        </w:rPr>
+      </w:pPr>
+      <w:r>
+        <w:rPr>
+          <w:rFonts w:asciiTheme="minorHAnsi" w:hAnsiTheme="minorHAnsi" w:cstheme="minorHAnsi"/>
+          <w:b w:val="0"/>
+          <w:bCs/>
+          <w:lang w:val="fr-FR"/>
+        </w:rPr>
+        <w:tab/>
+        <w:t>code: “ ER_AU102”</w:t>
+      </w:r>
+    </w:p>
+    <w:p>
+      <w:pPr>
+        <w:pStyle w:val="ListParagraph"/>
+        <w:ind w:left="2160"/>
+        <w:rPr>
+          <w:rFonts w:asciiTheme="minorHAnsi" w:hAnsiTheme="minorHAnsi" w:cstheme="minorHAnsi"/>
+          <w:b w:val="0"/>
+          <w:bCs/>
+        </w:rPr>
+      </w:pPr>
+      <w:r>
+        <w:rPr>
+          <w:rFonts w:asciiTheme="minorHAnsi" w:hAnsiTheme="minorHAnsi" w:cstheme="minorHAnsi"/>
+          <w:b w:val="0"/>
+          <w:bCs/>
+        </w:rPr>
+        <w:t>}</w:t>
+      </w:r>
+    </w:p>
+    <w:p>
+      <w:pPr>
+        <w:pStyle w:val="ListParagraph"/>
+        <w:ind w:left="1800"/>
+        <w:rPr>
+          <w:rFonts w:asciiTheme="minorHAnsi" w:hAnsiTheme="minorHAnsi" w:cstheme="minorHAnsi"/>
+          <w:b w:val="0"/>
+          <w:bCs/>
+        </w:rPr>
+      </w:pPr>
+      <w:r>
+        <w:rPr>
+          <w:rFonts w:asciiTheme="minorHAnsi" w:hAnsiTheme="minorHAnsi" w:cstheme="minorHAnsi"/>
+          <w:b w:val="0"/>
+          <w:bCs/>
+        </w:rPr>
+        <w:t>}</w:t>
+      </w:r>
+    </w:p>
+    <w:p>
+      <w:pPr>
+        <w:pStyle w:val="ListParagraph"/>
+        <w:ind w:left="1440"/>
+        <w:rPr>
+          <w:rFonts w:asciiTheme="minorHAnsi" w:hAnsiTheme="minorHAnsi" w:cstheme="minorHAnsi"/>
+        </w:rPr>
+      </w:pPr>
+    </w:p>
+    <w:p>
+      <w:pPr>
+        <w:ind w:left="720"/>
+        <w:rPr>
+          <w:rFonts w:asciiTheme="minorHAnsi" w:hAnsiTheme="minorHAnsi" w:cstheme="minorHAnsi"/>
+          <w:b w:val="0"/>
+          <w:bCs/>
+        </w:rPr>
+      </w:pPr>
+      <w:bookmarkStart w:id="4" w:name="_Hlk178616726"/>
     </w:p>
     <w:bookmarkEnd w:id="4"/>
     <w:p>
@@ -13033,7 +14100,6 @@
           <w:b w:val="0"/>
           <w:bCs/>
         </w:rPr>
-        <w:lastRenderedPageBreak/>
         <w:t>Create a descendent job with given reminder_id</w:t>
       </w:r>
     </w:p>
@@ -13536,6 +14602,7 @@
           <w:b w:val="0"/>
           <w:bCs/>
         </w:rPr>
+        <w:lastRenderedPageBreak/>
         <w:tab/>
         <w:t>content: “Reminder not found”,</w:t>
       </w:r>
@@ -13837,7 +14904,6 @@
           <w:b w:val="0"/>
           <w:bCs/>
         </w:rPr>
-        <w:lastRenderedPageBreak/>
         <w:t>success: true,</w:t>
       </w:r>
     </w:p>
@@ -14238,6 +15304,7 @@
           <w:b w:val="0"/>
           <w:bCs/>
         </w:rPr>
+        <w:lastRenderedPageBreak/>
         <w:t>success: true,</w:t>
       </w:r>
     </w:p>
@@ -14570,7 +15637,6 @@
           <w:b w:val="0"/>
           <w:bCs/>
         </w:rPr>
-        <w:lastRenderedPageBreak/>
         <w:t>success: true,</w:t>
       </w:r>
     </w:p>
@@ -14994,6 +16060,7 @@
           <w:b w:val="0"/>
           <w:bCs/>
         </w:rPr>
+        <w:lastRenderedPageBreak/>
         <w:tab/>
         <w:t>content: “Wrong data format”,</w:t>
       </w:r>
@@ -15292,7 +16359,6 @@
           <w:b w:val="0"/>
           <w:bCs/>
         </w:rPr>
-        <w:lastRenderedPageBreak/>
         <w:tab/>
         <w:t>success: true,</w:t>
       </w:r>
@@ -15791,6 +16857,7 @@
           <w:b w:val="0"/>
           <w:bCs/>
         </w:rPr>
+        <w:lastRenderedPageBreak/>
         <w:t>}</w:t>
       </w:r>
     </w:p>
@@ -17264,6 +18331,95 @@
     </w:lvl>
   </w:abstractNum>
   <w:abstractNum w:abstractNumId="20" w15:restartNumberingAfterBreak="0">
+    <w:nsid w:val="3D5E00E4"/>
+    <w:multiLevelType w:val="hybridMultilevel"/>
+    <w:tmpl w:val="5CC093E6"/>
+    <w:lvl w:ilvl="0" w:tplc="FFFFFFFF">
+      <w:start w:val="1"/>
+      <w:numFmt w:val="lowerRoman"/>
+      <w:lvlText w:val="%1."/>
+      <w:lvlJc w:val="left"/>
+      <w:pPr>
+        <w:ind w:left="2160" w:hanging="720"/>
+      </w:pPr>
+      <w:rPr>
+        <w:rFonts w:hint="default"/>
+      </w:rPr>
+    </w:lvl>
+    <w:lvl w:ilvl="1" w:tplc="FFFFFFFF" w:tentative="1">
+      <w:start w:val="1"/>
+      <w:numFmt w:val="lowerLetter"/>
+      <w:lvlText w:val="%2."/>
+      <w:lvlJc w:val="left"/>
+      <w:pPr>
+        <w:ind w:left="2520" w:hanging="360"/>
+      </w:pPr>
+    </w:lvl>
+    <w:lvl w:ilvl="2" w:tplc="FFFFFFFF" w:tentative="1">
+      <w:start w:val="1"/>
+      <w:numFmt w:val="lowerRoman"/>
+      <w:lvlText w:val="%3."/>
+      <w:lvlJc w:val="right"/>
+      <w:pPr>
+        <w:ind w:left="3240" w:hanging="180"/>
+      </w:pPr>
+    </w:lvl>
+    <w:lvl w:ilvl="3" w:tplc="FFFFFFFF" w:tentative="1">
+      <w:start w:val="1"/>
+      <w:numFmt w:val="decimal"/>
+      <w:lvlText w:val="%4."/>
+      <w:lvlJc w:val="left"/>
+      <w:pPr>
+        <w:ind w:left="3960" w:hanging="360"/>
+      </w:pPr>
+    </w:lvl>
+    <w:lvl w:ilvl="4" w:tplc="FFFFFFFF" w:tentative="1">
+      <w:start w:val="1"/>
+      <w:numFmt w:val="lowerLetter"/>
+      <w:lvlText w:val="%5."/>
+      <w:lvlJc w:val="left"/>
+      <w:pPr>
+        <w:ind w:left="4680" w:hanging="360"/>
+      </w:pPr>
+    </w:lvl>
+    <w:lvl w:ilvl="5" w:tplc="FFFFFFFF" w:tentative="1">
+      <w:start w:val="1"/>
+      <w:numFmt w:val="lowerRoman"/>
+      <w:lvlText w:val="%6."/>
+      <w:lvlJc w:val="right"/>
+      <w:pPr>
+        <w:ind w:left="5400" w:hanging="180"/>
+      </w:pPr>
+    </w:lvl>
+    <w:lvl w:ilvl="6" w:tplc="FFFFFFFF" w:tentative="1">
+      <w:start w:val="1"/>
+      <w:numFmt w:val="decimal"/>
+      <w:lvlText w:val="%7."/>
+      <w:lvlJc w:val="left"/>
+      <w:pPr>
+        <w:ind w:left="6120" w:hanging="360"/>
+      </w:pPr>
+    </w:lvl>
+    <w:lvl w:ilvl="7" w:tplc="FFFFFFFF" w:tentative="1">
+      <w:start w:val="1"/>
+      <w:numFmt w:val="lowerLetter"/>
+      <w:lvlText w:val="%8."/>
+      <w:lvlJc w:val="left"/>
+      <w:pPr>
+        <w:ind w:left="6840" w:hanging="360"/>
+      </w:pPr>
+    </w:lvl>
+    <w:lvl w:ilvl="8" w:tplc="FFFFFFFF" w:tentative="1">
+      <w:start w:val="1"/>
+      <w:numFmt w:val="lowerRoman"/>
+      <w:lvlText w:val="%9."/>
+      <w:lvlJc w:val="right"/>
+      <w:pPr>
+        <w:ind w:left="7560" w:hanging="180"/>
+      </w:pPr>
+    </w:lvl>
+  </w:abstractNum>
+  <w:abstractNum w:abstractNumId="21" w15:restartNumberingAfterBreak="0">
     <w:nsid w:val="3EE21740"/>
     <w:multiLevelType w:val="hybridMultilevel"/>
     <w:tmpl w:val="FA0679AA"/>
@@ -17352,7 +18508,7 @@
       </w:pPr>
     </w:lvl>
   </w:abstractNum>
-  <w:abstractNum w:abstractNumId="21" w15:restartNumberingAfterBreak="0">
+  <w:abstractNum w:abstractNumId="22" w15:restartNumberingAfterBreak="0">
     <w:nsid w:val="41842B8B"/>
     <w:multiLevelType w:val="hybridMultilevel"/>
     <w:tmpl w:val="FDB25A12"/>
@@ -17441,7 +18597,7 @@
       </w:pPr>
     </w:lvl>
   </w:abstractNum>
-  <w:abstractNum w:abstractNumId="22" w15:restartNumberingAfterBreak="0">
+  <w:abstractNum w:abstractNumId="23" w15:restartNumberingAfterBreak="0">
     <w:nsid w:val="42364D07"/>
     <w:multiLevelType w:val="multilevel"/>
     <w:tmpl w:val="0409001F"/>
@@ -17531,7 +18687,7 @@
       </w:pPr>
     </w:lvl>
   </w:abstractNum>
-  <w:abstractNum w:abstractNumId="23" w15:restartNumberingAfterBreak="0">
+  <w:abstractNum w:abstractNumId="24" w15:restartNumberingAfterBreak="0">
     <w:nsid w:val="427719B4"/>
     <w:multiLevelType w:val="hybridMultilevel"/>
     <w:tmpl w:val="76E47E5C"/>
@@ -17620,7 +18776,7 @@
       </w:pPr>
     </w:lvl>
   </w:abstractNum>
-  <w:abstractNum w:abstractNumId="24" w15:restartNumberingAfterBreak="0">
+  <w:abstractNum w:abstractNumId="25" w15:restartNumberingAfterBreak="0">
     <w:nsid w:val="469E65C4"/>
     <w:multiLevelType w:val="hybridMultilevel"/>
     <w:tmpl w:val="202C91F4"/>
@@ -17709,7 +18865,7 @@
       </w:pPr>
     </w:lvl>
   </w:abstractNum>
-  <w:abstractNum w:abstractNumId="25" w15:restartNumberingAfterBreak="0">
+  <w:abstractNum w:abstractNumId="26" w15:restartNumberingAfterBreak="0">
     <w:nsid w:val="489D0263"/>
     <w:multiLevelType w:val="hybridMultilevel"/>
     <w:tmpl w:val="63E84F38"/>
@@ -17798,7 +18954,7 @@
       </w:pPr>
     </w:lvl>
   </w:abstractNum>
-  <w:abstractNum w:abstractNumId="26" w15:restartNumberingAfterBreak="0">
+  <w:abstractNum w:abstractNumId="27" w15:restartNumberingAfterBreak="0">
     <w:nsid w:val="4CAA69C3"/>
     <w:multiLevelType w:val="multilevel"/>
     <w:tmpl w:val="0409001D"/>
@@ -17888,7 +19044,7 @@
       </w:pPr>
     </w:lvl>
   </w:abstractNum>
-  <w:abstractNum w:abstractNumId="27" w15:restartNumberingAfterBreak="0">
+  <w:abstractNum w:abstractNumId="28" w15:restartNumberingAfterBreak="0">
     <w:nsid w:val="57622592"/>
     <w:multiLevelType w:val="hybridMultilevel"/>
     <w:tmpl w:val="2CD67FE0"/>
@@ -17977,7 +19133,7 @@
       </w:pPr>
     </w:lvl>
   </w:abstractNum>
-  <w:abstractNum w:abstractNumId="28" w15:restartNumberingAfterBreak="0">
+  <w:abstractNum w:abstractNumId="29" w15:restartNumberingAfterBreak="0">
     <w:nsid w:val="5A5C4402"/>
     <w:multiLevelType w:val="hybridMultilevel"/>
     <w:tmpl w:val="88DA8F00"/>
@@ -18066,7 +19222,7 @@
       </w:pPr>
     </w:lvl>
   </w:abstractNum>
-  <w:abstractNum w:abstractNumId="29" w15:restartNumberingAfterBreak="0">
+  <w:abstractNum w:abstractNumId="30" w15:restartNumberingAfterBreak="0">
     <w:nsid w:val="5F5E6783"/>
     <w:multiLevelType w:val="hybridMultilevel"/>
     <w:tmpl w:val="3C8AD826"/>
@@ -18155,7 +19311,7 @@
       </w:pPr>
     </w:lvl>
   </w:abstractNum>
-  <w:abstractNum w:abstractNumId="30" w15:restartNumberingAfterBreak="0">
+  <w:abstractNum w:abstractNumId="31" w15:restartNumberingAfterBreak="0">
     <w:nsid w:val="637B23AD"/>
     <w:multiLevelType w:val="hybridMultilevel"/>
     <w:tmpl w:val="885E012E"/>
@@ -18244,7 +19400,7 @@
       </w:pPr>
     </w:lvl>
   </w:abstractNum>
-  <w:abstractNum w:abstractNumId="31" w15:restartNumberingAfterBreak="0">
+  <w:abstractNum w:abstractNumId="32" w15:restartNumberingAfterBreak="0">
     <w:nsid w:val="65D576D9"/>
     <w:multiLevelType w:val="hybridMultilevel"/>
     <w:tmpl w:val="87A08B04"/>
@@ -18333,7 +19489,7 @@
       </w:pPr>
     </w:lvl>
   </w:abstractNum>
-  <w:abstractNum w:abstractNumId="32" w15:restartNumberingAfterBreak="0">
+  <w:abstractNum w:abstractNumId="33" w15:restartNumberingAfterBreak="0">
     <w:nsid w:val="6C4A2713"/>
     <w:multiLevelType w:val="multilevel"/>
     <w:tmpl w:val="04090023"/>
@@ -18424,7 +19580,7 @@
       </w:pPr>
     </w:lvl>
   </w:abstractNum>
-  <w:abstractNum w:abstractNumId="33" w15:restartNumberingAfterBreak="0">
+  <w:abstractNum w:abstractNumId="34" w15:restartNumberingAfterBreak="0">
     <w:nsid w:val="7142507E"/>
     <w:multiLevelType w:val="hybridMultilevel"/>
     <w:tmpl w:val="EF5C55B6"/>
@@ -18513,7 +19669,7 @@
       </w:pPr>
     </w:lvl>
   </w:abstractNum>
-  <w:abstractNum w:abstractNumId="34" w15:restartNumberingAfterBreak="0">
+  <w:abstractNum w:abstractNumId="35" w15:restartNumberingAfterBreak="0">
     <w:nsid w:val="73F24AC3"/>
     <w:multiLevelType w:val="hybridMultilevel"/>
     <w:tmpl w:val="5CD23B2C"/>
@@ -18602,7 +19758,7 @@
       </w:pPr>
     </w:lvl>
   </w:abstractNum>
-  <w:abstractNum w:abstractNumId="35" w15:restartNumberingAfterBreak="0">
+  <w:abstractNum w:abstractNumId="36" w15:restartNumberingAfterBreak="0">
     <w:nsid w:val="7D3105D8"/>
     <w:multiLevelType w:val="hybridMultilevel"/>
     <w:tmpl w:val="5CC093E6"/>
@@ -18691,7 +19847,7 @@
       </w:pPr>
     </w:lvl>
   </w:abstractNum>
-  <w:abstractNum w:abstractNumId="36" w15:restartNumberingAfterBreak="0">
+  <w:abstractNum w:abstractNumId="37" w15:restartNumberingAfterBreak="0">
     <w:nsid w:val="7DE10477"/>
     <w:multiLevelType w:val="hybridMultilevel"/>
     <w:tmpl w:val="69902040"/>
@@ -18781,10 +19937,10 @@
     </w:lvl>
   </w:abstractNum>
   <w:num w:numId="1" w16cid:durableId="1477449979">
-    <w:abstractNumId w:val="22"/>
+    <w:abstractNumId w:val="23"/>
   </w:num>
   <w:num w:numId="2" w16cid:durableId="2100053324">
-    <w:abstractNumId w:val="26"/>
+    <w:abstractNumId w:val="27"/>
   </w:num>
   <w:num w:numId="3" w16cid:durableId="732507578">
     <w:abstractNumId w:val="8"/>
@@ -18817,10 +19973,10 @@
     <w:abstractNumId w:val="4"/>
   </w:num>
   <w:num w:numId="13" w16cid:durableId="760184109">
-    <w:abstractNumId w:val="32"/>
+    <w:abstractNumId w:val="33"/>
   </w:num>
   <w:num w:numId="14" w16cid:durableId="1317684930">
-    <w:abstractNumId w:val="31"/>
+    <w:abstractNumId w:val="32"/>
   </w:num>
   <w:num w:numId="15" w16cid:durableId="709916576">
     <w:abstractNumId w:val="14"/>
@@ -18829,16 +19985,16 @@
     <w:abstractNumId w:val="18"/>
   </w:num>
   <w:num w:numId="17" w16cid:durableId="40718524">
-    <w:abstractNumId w:val="28"/>
+    <w:abstractNumId w:val="29"/>
   </w:num>
   <w:num w:numId="18" w16cid:durableId="931083425">
     <w:abstractNumId w:val="13"/>
   </w:num>
   <w:num w:numId="19" w16cid:durableId="2012560687">
-    <w:abstractNumId w:val="23"/>
+    <w:abstractNumId w:val="24"/>
   </w:num>
   <w:num w:numId="20" w16cid:durableId="2105952462">
-    <w:abstractNumId w:val="21"/>
+    <w:abstractNumId w:val="22"/>
   </w:num>
   <w:num w:numId="21" w16cid:durableId="1145657697">
     <w:abstractNumId w:val="12"/>
@@ -18847,37 +20003,37 @@
     <w:abstractNumId w:val="11"/>
   </w:num>
   <w:num w:numId="23" w16cid:durableId="1391538755">
-    <w:abstractNumId w:val="24"/>
+    <w:abstractNumId w:val="25"/>
   </w:num>
   <w:num w:numId="24" w16cid:durableId="53087748">
     <w:abstractNumId w:val="15"/>
   </w:num>
   <w:num w:numId="25" w16cid:durableId="2095274242">
-    <w:abstractNumId w:val="34"/>
+    <w:abstractNumId w:val="35"/>
   </w:num>
   <w:num w:numId="26" w16cid:durableId="1953121451">
     <w:abstractNumId w:val="19"/>
   </w:num>
   <w:num w:numId="27" w16cid:durableId="426314501">
-    <w:abstractNumId w:val="29"/>
+    <w:abstractNumId w:val="30"/>
   </w:num>
   <w:num w:numId="28" w16cid:durableId="2029796632">
-    <w:abstractNumId w:val="30"/>
+    <w:abstractNumId w:val="31"/>
   </w:num>
   <w:num w:numId="29" w16cid:durableId="845561065">
-    <w:abstractNumId w:val="20"/>
+    <w:abstractNumId w:val="21"/>
   </w:num>
   <w:num w:numId="30" w16cid:durableId="740755908">
-    <w:abstractNumId w:val="33"/>
+    <w:abstractNumId w:val="34"/>
   </w:num>
   <w:num w:numId="31" w16cid:durableId="490289573">
     <w:abstractNumId w:val="16"/>
   </w:num>
   <w:num w:numId="32" w16cid:durableId="88963200">
-    <w:abstractNumId w:val="27"/>
+    <w:abstractNumId w:val="28"/>
   </w:num>
   <w:num w:numId="33" w16cid:durableId="2118600578">
-    <w:abstractNumId w:val="35"/>
+    <w:abstractNumId w:val="36"/>
   </w:num>
   <w:num w:numId="34" w16cid:durableId="582104018">
     <w:abstractNumId w:val="10"/>
@@ -18886,10 +20042,13 @@
     <w:abstractNumId w:val="17"/>
   </w:num>
   <w:num w:numId="36" w16cid:durableId="609313626">
-    <w:abstractNumId w:val="25"/>
+    <w:abstractNumId w:val="26"/>
   </w:num>
   <w:num w:numId="37" w16cid:durableId="1989169643">
-    <w:abstractNumId w:val="36"/>
+    <w:abstractNumId w:val="37"/>
+  </w:num>
+  <w:num w:numId="38" w16cid:durableId="1319847242">
+    <w:abstractNumId w:val="20"/>
   </w:num>
 </w:numbering>
 </file>

</xml_diff>